<commit_message>
Last changes, before branching
</commit_message>
<xml_diff>
--- a/projectReport.docx
+++ b/projectReport.docx
@@ -689,16 +689,31 @@
       <w:pPr>
         <w:jc w:val="both"/>
       </w:pPr>
-      <w:fldSimple w:instr=" TOC \o &quot;1-3&quot; \h \z \u ">
-        <w:r>
-          <w:rPr>
-            <w:b/>
-            <w:bCs/>
-            <w:noProof/>
-          </w:rPr>
-          <w:t>No table of contents entries found.</w:t>
-        </w:r>
-      </w:fldSimple>
+      <w:r>
+        <w:fldChar w:fldCharType="begin"/>
+      </w:r>
+      <w:r>
+        <w:instrText xml:space="preserve"> TOC \o "1-3" \h \z \u </w:instrText>
+      </w:r>
+      <w:r>
+        <w:fldChar w:fldCharType="separate"/>
+      </w:r>
+      <w:r>
+        <w:rPr>
+          <w:b/>
+          <w:bCs/>
+          <w:noProof/>
+        </w:rPr>
+        <w:t>No table of contents entries found.</w:t>
+      </w:r>
+      <w:r>
+        <w:rPr>
+          <w:b/>
+          <w:bCs/>
+          <w:noProof/>
+        </w:rPr>
+        <w:fldChar w:fldCharType="end"/>
+      </w:r>
     </w:p>
     <w:p>
       <w:pPr>
@@ -3187,8 +3202,6 @@
       <w:r>
         <w:t>the output.</w:t>
       </w:r>
-      <w:bookmarkStart w:id="3" w:name="_GoBack"/>
-      <w:bookmarkEnd w:id="3"/>
     </w:p>
     <w:p>
       <w:pPr>
@@ -3438,7 +3451,10 @@
           <w:tcPr>
             <w:tcW w:w="4675" w:type="dxa"/>
           </w:tcPr>
-          <w:p/>
+          <w:p>
+            <w:bookmarkStart w:id="3" w:name="_GoBack"/>
+            <w:bookmarkEnd w:id="3"/>
+          </w:p>
         </w:tc>
         <w:tc>
           <w:tcPr>
@@ -3539,213 +3555,11 @@
           <w:b/>
         </w:rPr>
       </w:pPr>
-    </w:p>
-    <w:p>
-      <w:pPr>
-        <w:rPr>
-          <w:b/>
-        </w:rPr>
-      </w:pPr>
-    </w:p>
-    <w:p>
-      <w:pPr>
-        <w:rPr>
-          <w:b/>
-        </w:rPr>
-      </w:pPr>
-    </w:p>
-    <w:p>
-      <w:pPr>
-        <w:rPr>
-          <w:b/>
-        </w:rPr>
-      </w:pPr>
-    </w:p>
-    <w:p>
-      <w:pPr>
-        <w:rPr>
-          <w:b/>
-        </w:rPr>
-      </w:pPr>
-    </w:p>
-    <w:p>
-      <w:pPr>
-        <w:rPr>
-          <w:b/>
-        </w:rPr>
-      </w:pPr>
-    </w:p>
-    <w:p>
-      <w:pPr>
-        <w:rPr>
-          <w:b/>
-        </w:rPr>
-      </w:pPr>
-    </w:p>
-    <w:p>
-      <w:pPr>
-        <w:rPr>
-          <w:b/>
-        </w:rPr>
-      </w:pPr>
-    </w:p>
-    <w:p>
-      <w:pPr>
-        <w:rPr>
-          <w:b/>
-        </w:rPr>
-      </w:pPr>
-    </w:p>
-    <w:p>
-      <w:pPr>
-        <w:rPr>
-          <w:b/>
-        </w:rPr>
-      </w:pPr>
-    </w:p>
-    <w:p>
-      <w:pPr>
-        <w:rPr>
-          <w:b/>
-        </w:rPr>
-      </w:pPr>
-    </w:p>
-    <w:p>
-      <w:pPr>
-        <w:rPr>
-          <w:b/>
-        </w:rPr>
-      </w:pPr>
-    </w:p>
-    <w:p>
-      <w:pPr>
-        <w:rPr>
-          <w:b/>
-        </w:rPr>
-      </w:pPr>
-    </w:p>
-    <w:p>
-      <w:pPr>
-        <w:rPr>
-          <w:b/>
-        </w:rPr>
-      </w:pPr>
-    </w:p>
-    <w:p>
-      <w:pPr>
-        <w:rPr>
-          <w:b/>
-        </w:rPr>
-      </w:pPr>
-    </w:p>
-    <w:p>
-      <w:pPr>
-        <w:rPr>
-          <w:b/>
-        </w:rPr>
-      </w:pPr>
-    </w:p>
-    <w:p>
-      <w:pPr>
-        <w:rPr>
-          <w:b/>
-        </w:rPr>
-      </w:pPr>
-    </w:p>
-    <w:p>
-      <w:pPr>
-        <w:rPr>
-          <w:b/>
-        </w:rPr>
-      </w:pPr>
-    </w:p>
-    <w:p>
-      <w:pPr>
-        <w:rPr>
-          <w:b/>
-        </w:rPr>
-      </w:pPr>
-    </w:p>
-    <w:p>
-      <w:pPr>
-        <w:rPr>
-          <w:b/>
-        </w:rPr>
-      </w:pPr>
-    </w:p>
-    <w:p>
-      <w:pPr>
-        <w:rPr>
-          <w:b/>
-        </w:rPr>
-      </w:pPr>
-    </w:p>
-    <w:p>
-      <w:pPr>
-        <w:rPr>
-          <w:b/>
-        </w:rPr>
-      </w:pPr>
-    </w:p>
-    <w:p>
-      <w:pPr>
-        <w:rPr>
-          <w:b/>
-        </w:rPr>
-      </w:pPr>
-    </w:p>
-    <w:p>
-      <w:pPr>
-        <w:rPr>
-          <w:b/>
-        </w:rPr>
-      </w:pPr>
-    </w:p>
-    <w:p>
-      <w:pPr>
-        <w:rPr>
-          <w:b/>
-        </w:rPr>
-      </w:pPr>
-    </w:p>
-    <w:p>
-      <w:pPr>
-        <w:rPr>
-          <w:b/>
-        </w:rPr>
-      </w:pPr>
-    </w:p>
-    <w:p>
-      <w:pPr>
-        <w:rPr>
-          <w:b/>
-        </w:rPr>
-      </w:pPr>
-    </w:p>
-    <w:p>
-      <w:pPr>
-        <w:rPr>
-          <w:b/>
-        </w:rPr>
-      </w:pPr>
-    </w:p>
-    <w:p>
-      <w:pPr>
-        <w:rPr>
-          <w:b/>
-        </w:rPr>
-      </w:pPr>
-    </w:p>
-    <w:p>
-      <w:pPr>
-        <w:rPr>
-          <w:b/>
-        </w:rPr>
-      </w:pPr>
-      <w:r>
-        <w:rPr>
-          <w:b/>
-        </w:rPr>
+      <w:r>
+        <w:rPr>
+          <w:b/>
+        </w:rPr>
+        <w:lastRenderedPageBreak/>
         <w:t>Work Break Up Sheet</w:t>
       </w:r>
     </w:p>
@@ -3810,11 +3624,9 @@
             <w:tcW w:w="4675" w:type="dxa"/>
           </w:tcPr>
           <w:p>
-            <w:pPr>
-              <w:rPr>
-                <w:b/>
-              </w:rPr>
-            </w:pPr>
+            <w:r>
+              <w:t>Test Benches</w:t>
+            </w:r>
           </w:p>
         </w:tc>
         <w:tc>
@@ -4068,7 +3880,7 @@
           <w:rPr>
             <w:noProof/>
           </w:rPr>
-          <w:t>8</w:t>
+          <w:t>9</w:t>
         </w:r>
         <w:r>
           <w:rPr>
@@ -5445,7 +5257,7 @@
 </file>
 
 <file path=customXml/itemProps1.xml><?xml version="1.0" encoding="utf-8"?>
-<ds:datastoreItem xmlns:ds="http://schemas.openxmlformats.org/officeDocument/2006/customXml" ds:itemID="{D32F5E3C-A510-4A26-9BEB-2B80EACDAE5F}">
+<ds:datastoreItem xmlns:ds="http://schemas.openxmlformats.org/officeDocument/2006/customXml" ds:itemID="{46EF9142-E33C-437F-A961-9A095284410C}">
   <ds:schemaRefs>
     <ds:schemaRef ds:uri="http://schemas.openxmlformats.org/officeDocument/2006/bibliography"/>
   </ds:schemaRefs>

</xml_diff>

<commit_message>
Added in block diagram
</commit_message>
<xml_diff>
--- a/projectReport.docx
+++ b/projectReport.docx
@@ -689,31 +689,16 @@
       <w:pPr>
         <w:jc w:val="both"/>
       </w:pPr>
-      <w:r>
-        <w:fldChar w:fldCharType="begin"/>
-      </w:r>
-      <w:r>
-        <w:instrText xml:space="preserve"> TOC \o "1-3" \h \z \u </w:instrText>
-      </w:r>
-      <w:r>
-        <w:fldChar w:fldCharType="separate"/>
-      </w:r>
-      <w:r>
-        <w:rPr>
-          <w:b/>
-          <w:bCs/>
-          <w:noProof/>
-        </w:rPr>
-        <w:t>No table of contents entries found.</w:t>
-      </w:r>
-      <w:r>
-        <w:rPr>
-          <w:b/>
-          <w:bCs/>
-          <w:noProof/>
-        </w:rPr>
-        <w:fldChar w:fldCharType="end"/>
-      </w:r>
+      <w:fldSimple w:instr=" TOC \o &quot;1-3&quot; \h \z \u ">
+        <w:r>
+          <w:rPr>
+            <w:b/>
+            <w:bCs/>
+            <w:noProof/>
+          </w:rPr>
+          <w:t>No table of contents entries found.</w:t>
+        </w:r>
+      </w:fldSimple>
     </w:p>
     <w:p>
       <w:pPr>
@@ -1040,29 +1025,153 @@
     <w:p>
       <w:pPr>
         <w:ind w:left="720"/>
-      </w:pPr>
-      <w:r>
-        <w:t xml:space="preserve">[Insert Block </w:t>
-      </w:r>
-      <w:commentRangeStart w:id="0"/>
-      <w:r>
-        <w:t>Diagram</w:t>
-      </w:r>
-      <w:commentRangeEnd w:id="0"/>
-      <w:r>
-        <w:rPr>
-          <w:rStyle w:val="CommentReference"/>
-        </w:rPr>
-        <w:commentReference w:id="0"/>
-      </w:r>
-      <w:r>
-        <w:t>]</w:t>
+        <w:jc w:val="center"/>
+      </w:pPr>
+      <w:r>
+        <w:rPr>
+          <w:noProof/>
+        </w:rPr>
+        <w:drawing>
+          <wp:inline distT="0" distB="0" distL="0" distR="0" wp14:anchorId="78C7BC6F" wp14:editId="730453CF">
+            <wp:extent cx="4415703" cy="4476750"/>
+            <wp:effectExtent l="0" t="0" r="4445" b="0"/>
+            <wp:docPr id="1" name="Picture 1"/>
+            <wp:cNvGraphicFramePr>
+              <a:graphicFrameLocks xmlns:a="http://schemas.openxmlformats.org/drawingml/2006/main" noChangeAspect="1"/>
+            </wp:cNvGraphicFramePr>
+            <a:graphic xmlns:a="http://schemas.openxmlformats.org/drawingml/2006/main">
+              <a:graphicData uri="http://schemas.openxmlformats.org/drawingml/2006/picture">
+                <pic:pic xmlns:pic="http://schemas.openxmlformats.org/drawingml/2006/picture">
+                  <pic:nvPicPr>
+                    <pic:cNvPr id="1" name="chipDesign_v2.png"/>
+                    <pic:cNvPicPr/>
+                  </pic:nvPicPr>
+                  <pic:blipFill>
+                    <a:blip r:embed="rId8">
+                      <a:extLst>
+                        <a:ext uri="{28A0092B-C50C-407E-A947-70E740481C1C}">
+                          <a14:useLocalDpi xmlns:a14="http://schemas.microsoft.com/office/drawing/2010/main" val="0"/>
+                        </a:ext>
+                      </a:extLst>
+                    </a:blip>
+                    <a:stretch>
+                      <a:fillRect/>
+                    </a:stretch>
+                  </pic:blipFill>
+                  <pic:spPr>
+                    <a:xfrm>
+                      <a:off x="0" y="0"/>
+                      <a:ext cx="4420896" cy="4482014"/>
+                    </a:xfrm>
+                    <a:prstGeom prst="rect">
+                      <a:avLst/>
+                    </a:prstGeom>
+                  </pic:spPr>
+                </pic:pic>
+              </a:graphicData>
+            </a:graphic>
+          </wp:inline>
+        </w:drawing>
       </w:r>
     </w:p>
     <w:p>
       <w:pPr>
         <w:ind w:left="720"/>
-      </w:pPr>
+        <w:jc w:val="center"/>
+      </w:pPr>
+    </w:p>
+    <w:p>
+      <w:pPr>
+        <w:ind w:left="720"/>
+        <w:jc w:val="center"/>
+      </w:pPr>
+    </w:p>
+    <w:p>
+      <w:pPr>
+        <w:ind w:left="720"/>
+        <w:jc w:val="center"/>
+      </w:pPr>
+    </w:p>
+    <w:p>
+      <w:pPr>
+        <w:ind w:left="720"/>
+        <w:jc w:val="center"/>
+      </w:pPr>
+    </w:p>
+    <w:p>
+      <w:pPr>
+        <w:ind w:left="720"/>
+        <w:jc w:val="center"/>
+      </w:pPr>
+    </w:p>
+    <w:p>
+      <w:pPr>
+        <w:ind w:left="720"/>
+        <w:jc w:val="center"/>
+      </w:pPr>
+    </w:p>
+    <w:p>
+      <w:pPr>
+        <w:ind w:left="720"/>
+        <w:jc w:val="center"/>
+      </w:pPr>
+    </w:p>
+    <w:p>
+      <w:pPr>
+        <w:ind w:left="720"/>
+        <w:jc w:val="center"/>
+      </w:pPr>
+    </w:p>
+    <w:p>
+      <w:pPr>
+        <w:ind w:left="720"/>
+        <w:jc w:val="center"/>
+      </w:pPr>
+    </w:p>
+    <w:p>
+      <w:pPr>
+        <w:ind w:left="720"/>
+        <w:jc w:val="center"/>
+      </w:pPr>
+    </w:p>
+    <w:p>
+      <w:pPr>
+        <w:ind w:left="720"/>
+        <w:jc w:val="center"/>
+      </w:pPr>
+    </w:p>
+    <w:p>
+      <w:pPr>
+        <w:ind w:left="720"/>
+        <w:jc w:val="center"/>
+      </w:pPr>
+    </w:p>
+    <w:p>
+      <w:pPr>
+        <w:ind w:left="720"/>
+      </w:pPr>
+      <w:r>
+        <w:rPr>
+          <w:highlight w:val="yellow"/>
+        </w:rPr>
+        <w:lastRenderedPageBreak/>
+        <w:t>Table x</w:t>
+      </w:r>
+      <w:r>
+        <w:t xml:space="preserve"> details the inputs and outputs for the chip entity.</w:t>
+      </w:r>
+    </w:p>
+    <w:p>
+      <w:pPr>
+        <w:ind w:left="720"/>
+      </w:pPr>
+    </w:p>
+    <w:p>
+      <w:pPr>
+        <w:ind w:left="720"/>
+      </w:pPr>
+      <w:bookmarkStart w:id="0" w:name="_GoBack"/>
+      <w:bookmarkEnd w:id="0"/>
     </w:p>
     <w:tbl>
       <w:tblPr>
@@ -1706,99 +1815,87 @@
         </w:tc>
       </w:tr>
     </w:tbl>
+    <w:p/>
     <w:p>
       <w:pPr>
         <w:ind w:firstLine="720"/>
       </w:pPr>
-    </w:p>
+      <w:r>
+        <w:t xml:space="preserve"> </w:t>
+      </w:r>
+      <w:r>
+        <w:t xml:space="preserve">On a reset, the contents of each cache are zeroed out. </w:t>
+      </w:r>
+      <w:r>
+        <w:t>The cache enable signal is received from the state machine. The</w:t>
+      </w:r>
+      <w:r>
+        <w:t xml:space="preserve"> left cache is enabled when</w:t>
+      </w:r>
+      <w:r>
+        <w:t xml:space="preserve"> this signal is low and the </w:t>
+      </w:r>
+      <w:r>
+        <w:t>right cache is enabled when the signal goes high.</w:t>
+      </w:r>
+      <w:r>
+        <w:t xml:space="preserve"> </w:t>
+      </w:r>
+      <w:r>
+        <w:t xml:space="preserve">The hit/miss enable signal is used to signify whether the state machine is currently determining whether there is a hit or a miss. When this signal is high, this signifies that both caches must be enabled to </w:t>
+      </w:r>
+      <w:r>
+        <w:t xml:space="preserve">check for a hit or miss in both caches. </w:t>
+      </w:r>
+      <w:r>
+        <w:t xml:space="preserve">The byte select value is received from the byte offset decoder and is used to select which byte to read or write from. This signal is active low. The block select value is received from the block offset decoder and is used to select which block to read or write from. This signal is active low. The valid and tag </w:t>
+      </w:r>
+      <w:proofErr w:type="spellStart"/>
+      <w:r>
+        <w:t>rd</w:t>
+      </w:r>
+      <w:proofErr w:type="spellEnd"/>
+      <w:r>
+        <w:t>/</w:t>
+      </w:r>
+      <w:proofErr w:type="spellStart"/>
+      <w:r>
+        <w:t>wr</w:t>
+      </w:r>
+      <w:proofErr w:type="spellEnd"/>
+      <w:r>
+        <w:t xml:space="preserve"> signal is used to signify whether to read or write to the valid and tag. This signal is being received from the state machine. The </w:t>
+      </w:r>
+      <w:proofErr w:type="spellStart"/>
+      <w:r>
+        <w:t>rd</w:t>
+      </w:r>
+      <w:proofErr w:type="spellEnd"/>
+      <w:r>
+        <w:t>/</w:t>
+      </w:r>
+      <w:proofErr w:type="spellStart"/>
+      <w:r>
+        <w:t>wr</w:t>
+      </w:r>
+      <w:proofErr w:type="spellEnd"/>
+      <w:r>
+        <w:t xml:space="preserve"> signal is used to signify whether to read or write to the appropriate byte. The valid bit data and tag data are inputs from the state machine and outputs to the hit/miss entity. The state machine will write this data to the cache when it is performing a read miss operation.</w:t>
+      </w:r>
+    </w:p>
+    <w:p/>
     <w:p>
       <w:pPr>
         <w:ind w:firstLine="720"/>
-      </w:pPr>
-    </w:p>
-    <w:p>
-      <w:pPr>
-        <w:ind w:firstLine="720"/>
-      </w:pPr>
-      <w:r>
-        <w:t xml:space="preserve"> </w:t>
-      </w:r>
-      <w:r>
-        <w:t xml:space="preserve">On a reset, the contents of each cache are zeroed out. </w:t>
-      </w:r>
-      <w:r>
-        <w:t>The cache enable signal is received from the state machine. The</w:t>
-      </w:r>
-      <w:r>
-        <w:t xml:space="preserve"> left cache is enabled when</w:t>
-      </w:r>
-      <w:r>
-        <w:t xml:space="preserve"> this signal is low and the </w:t>
-      </w:r>
-      <w:r>
-        <w:t>right cache is enabled when the signal goes high.</w:t>
-      </w:r>
-      <w:r>
-        <w:t xml:space="preserve"> </w:t>
-      </w:r>
-      <w:r>
-        <w:t xml:space="preserve">The hit/miss enable signal is used to signify whether the state machine is currently determining whether there is a hit or a miss. When this signal is high, this signifies that both caches must be enabled to </w:t>
-      </w:r>
-      <w:r>
-        <w:t xml:space="preserve">check for a hit or miss in both caches. </w:t>
-      </w:r>
-      <w:r>
-        <w:t xml:space="preserve">The byte </w:t>
-      </w:r>
-      <w:r>
+        <w:rPr>
+          <w:b/>
+        </w:rPr>
+      </w:pPr>
+      <w:r>
+        <w:rPr>
+          <w:b/>
+        </w:rPr>
         <w:lastRenderedPageBreak/>
-        <w:t xml:space="preserve">select value is received from the byte offset decoder and is used to select which byte to read or write from. This signal is active low. The block select value is received from the block offset decoder and is used to select which block to read or write from. This signal is active low. The valid and tag </w:t>
-      </w:r>
-      <w:proofErr w:type="spellStart"/>
-      <w:r>
-        <w:t>rd</w:t>
-      </w:r>
-      <w:proofErr w:type="spellEnd"/>
-      <w:r>
-        <w:t>/</w:t>
-      </w:r>
-      <w:proofErr w:type="spellStart"/>
-      <w:r>
-        <w:t>wr</w:t>
-      </w:r>
-      <w:proofErr w:type="spellEnd"/>
-      <w:r>
-        <w:t xml:space="preserve"> signal is used to signify whether to read or write to the valid and tag. This signal is being received from the state machine. The </w:t>
-      </w:r>
-      <w:proofErr w:type="spellStart"/>
-      <w:r>
-        <w:t>rd</w:t>
-      </w:r>
-      <w:proofErr w:type="spellEnd"/>
-      <w:r>
-        <w:t>/</w:t>
-      </w:r>
-      <w:proofErr w:type="spellStart"/>
-      <w:r>
-        <w:t>wr</w:t>
-      </w:r>
-      <w:proofErr w:type="spellEnd"/>
-      <w:r>
-        <w:t xml:space="preserve"> signal is used to signify whether to read or write to the appropriate byte. The valid bit data and tag data are inputs from the state machine and outputs to the hit/miss entity. The state machine will write this data to the cache when it is performing a read miss operation.</w:t>
-      </w:r>
-    </w:p>
-    <w:p/>
-    <w:p>
-      <w:pPr>
-        <w:ind w:firstLine="720"/>
-        <w:rPr>
-          <w:b/>
-        </w:rPr>
-      </w:pPr>
-      <w:r>
-        <w:rPr>
-          <w:b/>
-        </w:rPr>
         <w:t xml:space="preserve">State Machine </w:t>
       </w:r>
       <w:commentRangeStart w:id="1"/>
@@ -2335,6 +2432,7 @@
       </w:r>
     </w:p>
     <w:p/>
+    <w:p/>
     <w:p>
       <w:pPr>
         <w:ind w:firstLine="720"/>
@@ -2346,7 +2444,6 @@
         <w:rPr>
           <w:b/>
         </w:rPr>
-        <w:lastRenderedPageBreak/>
         <w:t>Hit/Miss Design</w:t>
       </w:r>
     </w:p>
@@ -2573,7 +2670,7 @@
                     <pic:cNvPicPr/>
                   </pic:nvPicPr>
                   <pic:blipFill>
-                    <a:blip r:embed="rId10">
+                    <a:blip r:embed="rId11">
                       <a:extLst>
                         <a:ext uri="{28A0092B-C50C-407E-A947-70E740481C1C}">
                           <a14:useLocalDpi xmlns:a14="http://schemas.microsoft.com/office/drawing/2010/main" val="0"/>
@@ -2736,7 +2833,6 @@
         <w:rPr>
           <w:b/>
         </w:rPr>
-        <w:lastRenderedPageBreak/>
         <w:t>Decoder Design</w:t>
       </w:r>
     </w:p>
@@ -2786,6 +2882,7 @@
           <w:b/>
           <w:noProof/>
         </w:rPr>
+        <w:lastRenderedPageBreak/>
         <w:drawing>
           <wp:inline distT="0" distB="0" distL="0" distR="0" wp14:anchorId="57A233A8" wp14:editId="1EF6D783">
             <wp:extent cx="3295650" cy="3245589"/>
@@ -2802,7 +2899,7 @@
                     <pic:cNvPicPr/>
                   </pic:nvPicPr>
                   <pic:blipFill>
-                    <a:blip r:embed="rId11">
+                    <a:blip r:embed="rId12">
                       <a:extLst>
                         <a:ext uri="{28A0092B-C50C-407E-A947-70E740481C1C}">
                           <a14:useLocalDpi xmlns:a14="http://schemas.microsoft.com/office/drawing/2010/main" val="0"/>
@@ -2874,7 +2971,7 @@
                     <pic:cNvPicPr/>
                   </pic:nvPicPr>
                   <pic:blipFill>
-                    <a:blip r:embed="rId12">
+                    <a:blip r:embed="rId13">
                       <a:extLst>
                         <a:ext uri="{28A0092B-C50C-407E-A947-70E740481C1C}">
                           <a14:useLocalDpi xmlns:a14="http://schemas.microsoft.com/office/drawing/2010/main" val="0"/>
@@ -3158,7 +3255,7 @@
                     <pic:cNvPicPr/>
                   </pic:nvPicPr>
                   <pic:blipFill>
-                    <a:blip r:embed="rId13">
+                    <a:blip r:embed="rId14">
                       <a:extLst>
                         <a:ext uri="{28A0092B-C50C-407E-A947-70E740481C1C}">
                           <a14:useLocalDpi xmlns:a14="http://schemas.microsoft.com/office/drawing/2010/main" val="0"/>
@@ -3451,10 +3548,7 @@
           <w:tcPr>
             <w:tcW w:w="4675" w:type="dxa"/>
           </w:tcPr>
-          <w:p>
-            <w:bookmarkStart w:id="3" w:name="_GoBack"/>
-            <w:bookmarkEnd w:id="3"/>
-          </w:p>
+          <w:p/>
         </w:tc>
         <w:tc>
           <w:tcPr>
@@ -3755,7 +3849,7 @@
       </w:pPr>
     </w:p>
     <w:sectPr>
-      <w:footerReference w:type="default" r:id="rId14"/>
+      <w:footerReference w:type="default" r:id="rId15"/>
       <w:pgSz w:w="12240" w:h="15840"/>
       <w:pgMar w:top="1440" w:right="1440" w:bottom="1440" w:left="1440" w:header="720" w:footer="720" w:gutter="0"/>
       <w:cols w:space="720"/>
@@ -3768,22 +3862,6 @@
 
 <file path=word/comments.xml><?xml version="1.0" encoding="utf-8"?>
 <w:comments xmlns:wpc="http://schemas.microsoft.com/office/word/2010/wordprocessingCanvas" xmlns:cx="http://schemas.microsoft.com/office/drawing/2014/chartex" xmlns:mc="http://schemas.openxmlformats.org/markup-compatibility/2006" xmlns:o="urn:schemas-microsoft-com:office:office" xmlns:r="http://schemas.openxmlformats.org/officeDocument/2006/relationships" xmlns:m="http://schemas.openxmlformats.org/officeDocument/2006/math" xmlns:v="urn:schemas-microsoft-com:vml" xmlns:wp14="http://schemas.microsoft.com/office/word/2010/wordprocessingDrawing" xmlns:wp="http://schemas.openxmlformats.org/drawingml/2006/wordprocessingDrawing" xmlns:w10="urn:schemas-microsoft-com:office:word" xmlns:w="http://schemas.openxmlformats.org/wordprocessingml/2006/main" xmlns:w14="http://schemas.microsoft.com/office/word/2010/wordml" xmlns:w15="http://schemas.microsoft.com/office/word/2012/wordml" xmlns:w16se="http://schemas.microsoft.com/office/word/2015/wordml/symex" xmlns:wpg="http://schemas.microsoft.com/office/word/2010/wordprocessingGroup" xmlns:wpi="http://schemas.microsoft.com/office/word/2010/wordprocessingInk" xmlns:wne="http://schemas.microsoft.com/office/word/2006/wordml" xmlns:wps="http://schemas.microsoft.com/office/word/2010/wordprocessingShape" mc:Ignorable="w14 w15 w16se wp14">
-  <w:comment w:id="0" w:author="Marinna Ricketts-Uy" w:date="2018-04-20T12:58:00Z" w:initials="MR">
-    <w:p>
-      <w:pPr>
-        <w:pStyle w:val="CommentText"/>
-      </w:pPr>
-      <w:r>
-        <w:rPr>
-          <w:rStyle w:val="CommentReference"/>
-        </w:rPr>
-        <w:annotationRef/>
-      </w:r>
-      <w:r>
-        <w:t>Insert Block Diagram</w:t>
-      </w:r>
-    </w:p>
-  </w:comment>
   <w:comment w:id="1" w:author="Marinna Ricketts-Uy" w:date="2018-04-20T12:57:00Z" w:initials="MR">
     <w:p>
       <w:pPr>
@@ -3821,7 +3899,6 @@
 
 <file path=word/commentsExtended.xml><?xml version="1.0" encoding="utf-8"?>
 <w15:commentsEx xmlns:wpc="http://schemas.microsoft.com/office/word/2010/wordprocessingCanvas" xmlns:cx="http://schemas.microsoft.com/office/drawing/2014/chartex" xmlns:mc="http://schemas.openxmlformats.org/markup-compatibility/2006" xmlns:o="urn:schemas-microsoft-com:office:office" xmlns:r="http://schemas.openxmlformats.org/officeDocument/2006/relationships" xmlns:m="http://schemas.openxmlformats.org/officeDocument/2006/math" xmlns:v="urn:schemas-microsoft-com:vml" xmlns:wp14="http://schemas.microsoft.com/office/word/2010/wordprocessingDrawing" xmlns:wp="http://schemas.openxmlformats.org/drawingml/2006/wordprocessingDrawing" xmlns:w10="urn:schemas-microsoft-com:office:word" xmlns:w="http://schemas.openxmlformats.org/wordprocessingml/2006/main" xmlns:w14="http://schemas.microsoft.com/office/word/2010/wordml" xmlns:w15="http://schemas.microsoft.com/office/word/2012/wordml" xmlns:w16se="http://schemas.microsoft.com/office/word/2015/wordml/symex" xmlns:wpg="http://schemas.microsoft.com/office/word/2010/wordprocessingGroup" xmlns:wpi="http://schemas.microsoft.com/office/word/2010/wordprocessingInk" xmlns:wne="http://schemas.microsoft.com/office/word/2006/wordml" xmlns:wps="http://schemas.microsoft.com/office/word/2010/wordprocessingShape" mc:Ignorable="w14 w15 w16se wp14">
-  <w15:commentEx w15:paraId="4841932A" w15:done="0"/>
   <w15:commentEx w15:paraId="0E9FF89C" w15:done="0"/>
   <w15:commentEx w15:paraId="070B27D7" w15:done="0"/>
 </w15:commentsEx>
@@ -3880,7 +3957,7 @@
           <w:rPr>
             <w:noProof/>
           </w:rPr>
-          <w:t>9</w:t>
+          <w:t>10</w:t>
         </w:r>
         <w:r>
           <w:rPr>
@@ -5257,7 +5334,7 @@
 </file>
 
 <file path=customXml/itemProps1.xml><?xml version="1.0" encoding="utf-8"?>
-<ds:datastoreItem xmlns:ds="http://schemas.openxmlformats.org/officeDocument/2006/customXml" ds:itemID="{46EF9142-E33C-437F-A961-9A095284410C}">
+<ds:datastoreItem xmlns:ds="http://schemas.openxmlformats.org/officeDocument/2006/customXml" ds:itemID="{A974600A-28ED-4D7E-9D0F-4D84E6BC771D}">
   <ds:schemaRefs>
     <ds:schemaRef ds:uri="http://schemas.openxmlformats.org/officeDocument/2006/bibliography"/>
   </ds:schemaRefs>

</xml_diff>

<commit_message>
Adjusted diagram, added SM diagram
</commit_message>
<xml_diff>
--- a/projectReport.docx
+++ b/projectReport.docx
@@ -1,6 +1,6 @@
 
 <file path=word/document.xml><?xml version="1.0" encoding="utf-8"?>
-<w:document xmlns:wpc="http://schemas.microsoft.com/office/word/2010/wordprocessingCanvas" xmlns:cx="http://schemas.microsoft.com/office/drawing/2014/chartex" xmlns:mc="http://schemas.openxmlformats.org/markup-compatibility/2006" xmlns:o="urn:schemas-microsoft-com:office:office" xmlns:r="http://schemas.openxmlformats.org/officeDocument/2006/relationships" xmlns:m="http://schemas.openxmlformats.org/officeDocument/2006/math" xmlns:v="urn:schemas-microsoft-com:vml" xmlns:wp14="http://schemas.microsoft.com/office/word/2010/wordprocessingDrawing" xmlns:wp="http://schemas.openxmlformats.org/drawingml/2006/wordprocessingDrawing" xmlns:w10="urn:schemas-microsoft-com:office:word" xmlns:w="http://schemas.openxmlformats.org/wordprocessingml/2006/main" xmlns:w14="http://schemas.microsoft.com/office/word/2010/wordml" xmlns:w15="http://schemas.microsoft.com/office/word/2012/wordml" xmlns:w16se="http://schemas.microsoft.com/office/word/2015/wordml/symex" xmlns:wpg="http://schemas.microsoft.com/office/word/2010/wordprocessingGroup" xmlns:wpi="http://schemas.microsoft.com/office/word/2010/wordprocessingInk" xmlns:wne="http://schemas.microsoft.com/office/word/2006/wordml" xmlns:wps="http://schemas.microsoft.com/office/word/2010/wordprocessingShape" mc:Ignorable="w14 w15 w16se wp14">
+<w:document xmlns:wpc="http://schemas.microsoft.com/office/word/2010/wordprocessingCanvas" xmlns:cx="http://schemas.microsoft.com/office/drawing/2014/chartex" xmlns:cx1="http://schemas.microsoft.com/office/drawing/2015/9/8/chartex" xmlns:cx2="http://schemas.microsoft.com/office/drawing/2015/10/21/chartex" xmlns:cx3="http://schemas.microsoft.com/office/drawing/2016/5/9/chartex" xmlns:cx4="http://schemas.microsoft.com/office/drawing/2016/5/10/chartex" xmlns:cx5="http://schemas.microsoft.com/office/drawing/2016/5/11/chartex" xmlns:cx6="http://schemas.microsoft.com/office/drawing/2016/5/12/chartex" xmlns:cx7="http://schemas.microsoft.com/office/drawing/2016/5/13/chartex" xmlns:cx8="http://schemas.microsoft.com/office/drawing/2016/5/14/chartex" xmlns:mc="http://schemas.openxmlformats.org/markup-compatibility/2006" xmlns:aink="http://schemas.microsoft.com/office/drawing/2016/ink" xmlns:am3d="http://schemas.microsoft.com/office/drawing/2017/model3d" xmlns:o="urn:schemas-microsoft-com:office:office" xmlns:r="http://schemas.openxmlformats.org/officeDocument/2006/relationships" xmlns:m="http://schemas.openxmlformats.org/officeDocument/2006/math" xmlns:v="urn:schemas-microsoft-com:vml" xmlns:wp14="http://schemas.microsoft.com/office/word/2010/wordprocessingDrawing" xmlns:wp="http://schemas.openxmlformats.org/drawingml/2006/wordprocessingDrawing" xmlns:w10="urn:schemas-microsoft-com:office:word" xmlns:w="http://schemas.openxmlformats.org/wordprocessingml/2006/main" xmlns:w14="http://schemas.microsoft.com/office/word/2010/wordml" xmlns:w15="http://schemas.microsoft.com/office/word/2012/wordml" xmlns:w16cid="http://schemas.microsoft.com/office/word/2016/wordml/cid" xmlns:w16se="http://schemas.microsoft.com/office/word/2015/wordml/symex" xmlns:wpg="http://schemas.microsoft.com/office/word/2010/wordprocessingGroup" xmlns:wpi="http://schemas.microsoft.com/office/word/2010/wordprocessingInk" xmlns:wne="http://schemas.microsoft.com/office/word/2006/wordml" xmlns:wps="http://schemas.microsoft.com/office/word/2010/wordprocessingShape" mc:Ignorable="w14 w15 w16se w16cid wp14">
   <w:body>
     <w:p>
       <w:pPr>
@@ -315,181 +315,6 @@
         </w:rPr>
         <w:t>, 2018</w:t>
       </w:r>
-    </w:p>
-    <w:p>
-      <w:pPr>
-        <w:jc w:val="both"/>
-      </w:pPr>
-    </w:p>
-    <w:p>
-      <w:pPr>
-        <w:jc w:val="both"/>
-      </w:pPr>
-    </w:p>
-    <w:p>
-      <w:pPr>
-        <w:jc w:val="both"/>
-      </w:pPr>
-    </w:p>
-    <w:p>
-      <w:pPr>
-        <w:jc w:val="both"/>
-      </w:pPr>
-    </w:p>
-    <w:p>
-      <w:pPr>
-        <w:jc w:val="both"/>
-        <w:rPr>
-          <w:b/>
-          <w:bCs/>
-          <w:sz w:val="28"/>
-        </w:rPr>
-      </w:pPr>
-      <w:r>
-        <w:rPr>
-          <w:b/>
-          <w:bCs/>
-          <w:sz w:val="28"/>
-        </w:rPr>
-        <w:t>TA / Grader Use Only:</w:t>
-      </w:r>
-    </w:p>
-    <w:p>
-      <w:pPr>
-        <w:jc w:val="both"/>
-      </w:pPr>
-    </w:p>
-    <w:p>
-      <w:pPr>
-        <w:jc w:val="both"/>
-        <w:rPr>
-          <w:b/>
-          <w:bCs/>
-        </w:rPr>
-      </w:pPr>
-      <w:r>
-        <w:rPr>
-          <w:b/>
-          <w:bCs/>
-        </w:rPr>
-        <w:t>Late Submission Deduction (20% per day late):</w:t>
-      </w:r>
-    </w:p>
-    <w:p>
-      <w:pPr>
-        <w:jc w:val="both"/>
-        <w:rPr>
-          <w:b/>
-          <w:bCs/>
-        </w:rPr>
-      </w:pPr>
-    </w:p>
-    <w:p>
-      <w:pPr>
-        <w:jc w:val="both"/>
-        <w:rPr>
-          <w:b/>
-          <w:bCs/>
-        </w:rPr>
-      </w:pPr>
-      <w:r>
-        <w:rPr>
-          <w:b/>
-          <w:bCs/>
-        </w:rPr>
-        <w:t xml:space="preserve">Other Deductions: </w:t>
-      </w:r>
-    </w:p>
-    <w:p>
-      <w:pPr>
-        <w:jc w:val="both"/>
-        <w:rPr>
-          <w:b/>
-          <w:bCs/>
-        </w:rPr>
-      </w:pPr>
-    </w:p>
-    <w:p>
-      <w:pPr>
-        <w:jc w:val="both"/>
-        <w:rPr>
-          <w:b/>
-          <w:bCs/>
-        </w:rPr>
-      </w:pPr>
-    </w:p>
-    <w:p>
-      <w:pPr>
-        <w:jc w:val="both"/>
-        <w:rPr>
-          <w:b/>
-          <w:bCs/>
-        </w:rPr>
-      </w:pPr>
-    </w:p>
-    <w:p>
-      <w:pPr>
-        <w:jc w:val="both"/>
-        <w:rPr>
-          <w:b/>
-          <w:bCs/>
-        </w:rPr>
-      </w:pPr>
-      <w:r>
-        <w:rPr>
-          <w:b/>
-          <w:bCs/>
-        </w:rPr>
-        <w:t xml:space="preserve">Final </w:t>
-      </w:r>
-      <w:r>
-        <w:rPr>
-          <w:b/>
-          <w:bCs/>
-        </w:rPr>
-        <w:t>Project</w:t>
-      </w:r>
-      <w:r>
-        <w:rPr>
-          <w:b/>
-          <w:bCs/>
-        </w:rPr>
-        <w:t xml:space="preserve"> Grade:</w:t>
-      </w:r>
-    </w:p>
-    <w:p>
-      <w:pPr>
-        <w:jc w:val="both"/>
-        <w:rPr>
-          <w:b/>
-          <w:bCs/>
-        </w:rPr>
-      </w:pPr>
-    </w:p>
-    <w:p>
-      <w:pPr>
-        <w:jc w:val="both"/>
-        <w:rPr>
-          <w:b/>
-          <w:bCs/>
-        </w:rPr>
-      </w:pPr>
-      <w:r>
-        <w:rPr>
-          <w:b/>
-          <w:bCs/>
-        </w:rPr>
-        <w:t>Comments to student:</w:t>
-      </w:r>
-    </w:p>
-    <w:p>
-      <w:pPr>
-        <w:jc w:val="both"/>
-        <w:rPr>
-          <w:b/>
-          <w:bCs/>
-        </w:rPr>
-      </w:pPr>
     </w:p>
     <w:p>
       <w:pPr>
@@ -689,16 +514,31 @@
       <w:pPr>
         <w:jc w:val="both"/>
       </w:pPr>
-      <w:fldSimple w:instr=" TOC \o &quot;1-3&quot; \h \z \u ">
-        <w:r>
-          <w:rPr>
-            <w:b/>
-            <w:bCs/>
-            <w:noProof/>
-          </w:rPr>
-          <w:t>No table of contents entries found.</w:t>
-        </w:r>
-      </w:fldSimple>
+      <w:r>
+        <w:fldChar w:fldCharType="begin"/>
+      </w:r>
+      <w:r>
+        <w:instrText xml:space="preserve"> TOC \o "1-3" \h \z \u </w:instrText>
+      </w:r>
+      <w:r>
+        <w:fldChar w:fldCharType="separate"/>
+      </w:r>
+      <w:r>
+        <w:rPr>
+          <w:b/>
+          <w:bCs/>
+          <w:noProof/>
+        </w:rPr>
+        <w:t>No table of contents entries found.</w:t>
+      </w:r>
+      <w:r>
+        <w:rPr>
+          <w:b/>
+          <w:bCs/>
+          <w:noProof/>
+        </w:rPr>
+        <w:fldChar w:fldCharType="end"/>
+      </w:r>
     </w:p>
     <w:p>
       <w:pPr>
@@ -1032,10 +872,10 @@
           <w:noProof/>
         </w:rPr>
         <w:drawing>
-          <wp:inline distT="0" distB="0" distL="0" distR="0" wp14:anchorId="78C7BC6F" wp14:editId="730453CF">
-            <wp:extent cx="4415703" cy="4476750"/>
-            <wp:effectExtent l="0" t="0" r="4445" b="0"/>
-            <wp:docPr id="1" name="Picture 1"/>
+          <wp:inline distT="0" distB="0" distL="0" distR="0" wp14:anchorId="63957C9D" wp14:editId="6E8F9F0B">
+            <wp:extent cx="4134427" cy="4191585"/>
+            <wp:effectExtent l="0" t="0" r="0" b="0"/>
+            <wp:docPr id="2" name="Picture 2"/>
             <wp:cNvGraphicFramePr>
               <a:graphicFrameLocks xmlns:a="http://schemas.openxmlformats.org/drawingml/2006/main" noChangeAspect="1"/>
             </wp:cNvGraphicFramePr>
@@ -1043,7 +883,7 @@
               <a:graphicData uri="http://schemas.openxmlformats.org/drawingml/2006/picture">
                 <pic:pic xmlns:pic="http://schemas.openxmlformats.org/drawingml/2006/picture">
                   <pic:nvPicPr>
-                    <pic:cNvPr id="1" name="chipDesign_v2.png"/>
+                    <pic:cNvPr id="2" name="chipDesign_v3.png"/>
                     <pic:cNvPicPr/>
                   </pic:nvPicPr>
                   <pic:blipFill>
@@ -1061,7 +901,7 @@
                   <pic:spPr>
                     <a:xfrm>
                       <a:off x="0" y="0"/>
-                      <a:ext cx="4420896" cy="4482014"/>
+                      <a:ext cx="4134427" cy="4191585"/>
                     </a:xfrm>
                     <a:prstGeom prst="rect">
                       <a:avLst/>
@@ -1154,7 +994,6 @@
         <w:rPr>
           <w:highlight w:val="yellow"/>
         </w:rPr>
-        <w:lastRenderedPageBreak/>
         <w:t>Table x</w:t>
       </w:r>
       <w:r>
@@ -1170,8 +1009,6 @@
       <w:pPr>
         <w:ind w:left="720"/>
       </w:pPr>
-      <w:bookmarkStart w:id="0" w:name="_GoBack"/>
-      <w:bookmarkEnd w:id="0"/>
     </w:p>
     <w:tbl>
       <w:tblPr>
@@ -1895,22 +1732,47 @@
         <w:rPr>
           <w:b/>
         </w:rPr>
+        <w:t xml:space="preserve">State Machine </w:t>
+      </w:r>
+      <w:commentRangeStart w:id="0"/>
+      <w:r>
+        <w:rPr>
+          <w:b/>
+        </w:rPr>
+        <w:t>Design</w:t>
+      </w:r>
+      <w:commentRangeEnd w:id="0"/>
+      <w:r>
+        <w:rPr>
+          <w:rStyle w:val="CommentReference"/>
+        </w:rPr>
+        <w:commentReference w:id="0"/>
+      </w:r>
+    </w:p>
+    <w:p>
+      <w:pPr>
+        <w:ind w:firstLine="720"/>
+        <w:rPr>
+          <w:b/>
+        </w:rPr>
+      </w:pPr>
+    </w:p>
+    <w:p>
+      <w:pPr>
+        <w:ind w:firstLine="720"/>
+      </w:pPr>
+      <w:r>
+        <w:rPr>
+          <w:highlight w:val="yellow"/>
+        </w:rPr>
         <w:lastRenderedPageBreak/>
-        <w:t xml:space="preserve">State Machine </w:t>
-      </w:r>
-      <w:commentRangeStart w:id="1"/>
-      <w:r>
-        <w:rPr>
-          <w:b/>
-        </w:rPr>
-        <w:t>Design</w:t>
-      </w:r>
-      <w:commentRangeEnd w:id="1"/>
-      <w:r>
-        <w:rPr>
-          <w:rStyle w:val="CommentReference"/>
-        </w:rPr>
-        <w:commentReference w:id="1"/>
+        <w:t>Figure x</w:t>
+      </w:r>
+      <w:r>
+        <w:t xml:space="preserve"> shows the diagram for the </w:t>
+      </w:r>
+      <w:r>
+        <w:t xml:space="preserve">state machine. </w:t>
       </w:r>
     </w:p>
     <w:p>
@@ -1920,6 +1782,12 @@
           <w:b/>
         </w:rPr>
       </w:pPr>
+      <w:r>
+        <w:rPr>
+          <w:b/>
+        </w:rPr>
+        <w:tab/>
+      </w:r>
     </w:p>
     <w:p>
       <w:pPr>
@@ -1927,67 +1795,60 @@
       </w:pPr>
       <w:r>
         <w:rPr>
-          <w:highlight w:val="yellow"/>
-        </w:rPr>
-        <w:t>Figure x</w:t>
-      </w:r>
-      <w:r>
-        <w:t xml:space="preserve"> shows the diagram for the </w:t>
-      </w:r>
-      <w:r>
-        <w:t xml:space="preserve">state machine. </w:t>
-      </w:r>
-    </w:p>
-    <w:p>
-      <w:pPr>
-        <w:ind w:firstLine="720"/>
-        <w:rPr>
-          <w:b/>
-        </w:rPr>
-      </w:pPr>
-      <w:r>
-        <w:rPr>
           <w:b/>
         </w:rPr>
         <w:tab/>
       </w:r>
-    </w:p>
-    <w:p>
-      <w:pPr>
-        <w:ind w:firstLine="720"/>
-      </w:pPr>
-      <w:r>
-        <w:rPr>
-          <w:b/>
-        </w:rPr>
-        <w:tab/>
-      </w:r>
-      <w:r>
-        <w:t xml:space="preserve">[Insert State Machine </w:t>
-      </w:r>
-      <w:commentRangeStart w:id="2"/>
-      <w:r>
-        <w:t>D</w:t>
-      </w:r>
-      <w:commentRangeEnd w:id="2"/>
-      <w:r>
-        <w:t>iagram</w:t>
-      </w:r>
-      <w:r>
-        <w:rPr>
-          <w:rStyle w:val="CommentReference"/>
-        </w:rPr>
-        <w:commentReference w:id="2"/>
-      </w:r>
-      <w:r>
-        <w:t>]</w:t>
-      </w:r>
-    </w:p>
-    <w:p>
-      <w:pPr>
-        <w:ind w:firstLine="720"/>
-      </w:pPr>
-    </w:p>
+      <w:r>
+        <w:rPr>
+          <w:noProof/>
+        </w:rPr>
+        <w:drawing>
+          <wp:inline distT="0" distB="0" distL="0" distR="0" wp14:anchorId="65E634EB" wp14:editId="16E68729">
+            <wp:extent cx="4163006" cy="5811061"/>
+            <wp:effectExtent l="0" t="0" r="9525" b="0"/>
+            <wp:docPr id="3" name="Picture 3"/>
+            <wp:cNvGraphicFramePr>
+              <a:graphicFrameLocks xmlns:a="http://schemas.openxmlformats.org/drawingml/2006/main" noChangeAspect="1"/>
+            </wp:cNvGraphicFramePr>
+            <a:graphic xmlns:a="http://schemas.openxmlformats.org/drawingml/2006/main">
+              <a:graphicData uri="http://schemas.openxmlformats.org/drawingml/2006/picture">
+                <pic:pic xmlns:pic="http://schemas.openxmlformats.org/drawingml/2006/picture">
+                  <pic:nvPicPr>
+                    <pic:cNvPr id="3" name="SM.png"/>
+                    <pic:cNvPicPr/>
+                  </pic:nvPicPr>
+                  <pic:blipFill>
+                    <a:blip r:embed="rId12">
+                      <a:extLst>
+                        <a:ext uri="{28A0092B-C50C-407E-A947-70E740481C1C}">
+                          <a14:useLocalDpi xmlns:a14="http://schemas.microsoft.com/office/drawing/2010/main" val="0"/>
+                        </a:ext>
+                      </a:extLst>
+                    </a:blip>
+                    <a:stretch>
+                      <a:fillRect/>
+                    </a:stretch>
+                  </pic:blipFill>
+                  <pic:spPr>
+                    <a:xfrm>
+                      <a:off x="0" y="0"/>
+                      <a:ext cx="4163006" cy="5811061"/>
+                    </a:xfrm>
+                    <a:prstGeom prst="rect">
+                      <a:avLst/>
+                    </a:prstGeom>
+                  </pic:spPr>
+                </pic:pic>
+              </a:graphicData>
+            </a:graphic>
+          </wp:inline>
+        </w:drawing>
+      </w:r>
+      <w:bookmarkStart w:id="1" w:name="_GoBack"/>
+      <w:bookmarkEnd w:id="1"/>
+    </w:p>
+    <w:p/>
     <w:p>
       <w:pPr>
         <w:ind w:firstLine="720"/>
@@ -2243,6 +2104,7 @@
           </w:tcPr>
           <w:p>
             <w:r>
+              <w:lastRenderedPageBreak/>
               <w:t>LRU</w:t>
             </w:r>
           </w:p>
@@ -2670,7 +2532,7 @@
                     <pic:cNvPicPr/>
                   </pic:nvPicPr>
                   <pic:blipFill>
-                    <a:blip r:embed="rId11">
+                    <a:blip r:embed="rId13">
                       <a:extLst>
                         <a:ext uri="{28A0092B-C50C-407E-A947-70E740481C1C}">
                           <a14:useLocalDpi xmlns:a14="http://schemas.microsoft.com/office/drawing/2010/main" val="0"/>
@@ -2708,6 +2570,7 @@
         <w:rPr>
           <w:b/>
         </w:rPr>
+        <w:lastRenderedPageBreak/>
         <w:t xml:space="preserve"> </w:t>
       </w:r>
     </w:p>
@@ -2882,7 +2745,6 @@
           <w:b/>
           <w:noProof/>
         </w:rPr>
-        <w:lastRenderedPageBreak/>
         <w:drawing>
           <wp:inline distT="0" distB="0" distL="0" distR="0" wp14:anchorId="57A233A8" wp14:editId="1EF6D783">
             <wp:extent cx="3295650" cy="3245589"/>
@@ -2899,7 +2761,7 @@
                     <pic:cNvPicPr/>
                   </pic:nvPicPr>
                   <pic:blipFill>
-                    <a:blip r:embed="rId12">
+                    <a:blip r:embed="rId14">
                       <a:extLst>
                         <a:ext uri="{28A0092B-C50C-407E-A947-70E740481C1C}">
                           <a14:useLocalDpi xmlns:a14="http://schemas.microsoft.com/office/drawing/2010/main" val="0"/>
@@ -2934,6 +2796,7 @@
         <w:rPr>
           <w:highlight w:val="yellow"/>
         </w:rPr>
+        <w:lastRenderedPageBreak/>
         <w:t>Figure x</w:t>
       </w:r>
       <w:r>
@@ -2954,7 +2817,6 @@
         <w:rPr>
           <w:noProof/>
         </w:rPr>
-        <w:lastRenderedPageBreak/>
         <w:drawing>
           <wp:inline distT="0" distB="0" distL="0" distR="0" wp14:anchorId="0E1552C8" wp14:editId="46EB3BDD">
             <wp:extent cx="3316533" cy="4657725"/>
@@ -2971,7 +2833,7 @@
                     <pic:cNvPicPr/>
                   </pic:nvPicPr>
                   <pic:blipFill>
-                    <a:blip r:embed="rId13">
+                    <a:blip r:embed="rId15">
                       <a:extLst>
                         <a:ext uri="{28A0092B-C50C-407E-A947-70E740481C1C}">
                           <a14:useLocalDpi xmlns:a14="http://schemas.microsoft.com/office/drawing/2010/main" val="0"/>
@@ -3218,7 +3080,6 @@
         <w:rPr>
           <w:highlight w:val="yellow"/>
         </w:rPr>
-        <w:lastRenderedPageBreak/>
         <w:t>Figure x</w:t>
       </w:r>
       <w:r>
@@ -3255,7 +3116,7 @@
                     <pic:cNvPicPr/>
                   </pic:nvPicPr>
                   <pic:blipFill>
-                    <a:blip r:embed="rId14">
+                    <a:blip r:embed="rId16">
                       <a:extLst>
                         <a:ext uri="{28A0092B-C50C-407E-A947-70E740481C1C}">
                           <a14:useLocalDpi xmlns:a14="http://schemas.microsoft.com/office/drawing/2010/main" val="0"/>
@@ -3619,6 +3480,7 @@
         <w:rPr>
           <w:b/>
         </w:rPr>
+        <w:lastRenderedPageBreak/>
         <w:t>Enscripted</w:t>
       </w:r>
       <w:proofErr w:type="spellEnd"/>
@@ -3653,7 +3515,6 @@
         <w:rPr>
           <w:b/>
         </w:rPr>
-        <w:lastRenderedPageBreak/>
         <w:t>Work Break Up Sheet</w:t>
       </w:r>
     </w:p>
@@ -3849,7 +3710,7 @@
       </w:pPr>
     </w:p>
     <w:sectPr>
-      <w:footerReference w:type="default" r:id="rId15"/>
+      <w:footerReference w:type="default" r:id="rId17"/>
       <w:pgSz w:w="12240" w:h="15840"/>
       <w:pgMar w:top="1440" w:right="1440" w:bottom="1440" w:left="1440" w:header="720" w:footer="720" w:gutter="0"/>
       <w:cols w:space="720"/>
@@ -3861,8 +3722,8 @@
 </file>
 
 <file path=word/comments.xml><?xml version="1.0" encoding="utf-8"?>
-<w:comments xmlns:wpc="http://schemas.microsoft.com/office/word/2010/wordprocessingCanvas" xmlns:cx="http://schemas.microsoft.com/office/drawing/2014/chartex" xmlns:mc="http://schemas.openxmlformats.org/markup-compatibility/2006" xmlns:o="urn:schemas-microsoft-com:office:office" xmlns:r="http://schemas.openxmlformats.org/officeDocument/2006/relationships" xmlns:m="http://schemas.openxmlformats.org/officeDocument/2006/math" xmlns:v="urn:schemas-microsoft-com:vml" xmlns:wp14="http://schemas.microsoft.com/office/word/2010/wordprocessingDrawing" xmlns:wp="http://schemas.openxmlformats.org/drawingml/2006/wordprocessingDrawing" xmlns:w10="urn:schemas-microsoft-com:office:word" xmlns:w="http://schemas.openxmlformats.org/wordprocessingml/2006/main" xmlns:w14="http://schemas.microsoft.com/office/word/2010/wordml" xmlns:w15="http://schemas.microsoft.com/office/word/2012/wordml" xmlns:w16se="http://schemas.microsoft.com/office/word/2015/wordml/symex" xmlns:wpg="http://schemas.microsoft.com/office/word/2010/wordprocessingGroup" xmlns:wpi="http://schemas.microsoft.com/office/word/2010/wordprocessingInk" xmlns:wne="http://schemas.microsoft.com/office/word/2006/wordml" xmlns:wps="http://schemas.microsoft.com/office/word/2010/wordprocessingShape" mc:Ignorable="w14 w15 w16se wp14">
-  <w:comment w:id="1" w:author="Marinna Ricketts-Uy" w:date="2018-04-20T12:57:00Z" w:initials="MR">
+<w:comments xmlns:wpc="http://schemas.microsoft.com/office/word/2010/wordprocessingCanvas" xmlns:cx="http://schemas.microsoft.com/office/drawing/2014/chartex" xmlns:cx1="http://schemas.microsoft.com/office/drawing/2015/9/8/chartex" xmlns:cx2="http://schemas.microsoft.com/office/drawing/2015/10/21/chartex" xmlns:cx3="http://schemas.microsoft.com/office/drawing/2016/5/9/chartex" xmlns:cx4="http://schemas.microsoft.com/office/drawing/2016/5/10/chartex" xmlns:cx5="http://schemas.microsoft.com/office/drawing/2016/5/11/chartex" xmlns:cx6="http://schemas.microsoft.com/office/drawing/2016/5/12/chartex" xmlns:cx7="http://schemas.microsoft.com/office/drawing/2016/5/13/chartex" xmlns:cx8="http://schemas.microsoft.com/office/drawing/2016/5/14/chartex" xmlns:mc="http://schemas.openxmlformats.org/markup-compatibility/2006" xmlns:aink="http://schemas.microsoft.com/office/drawing/2016/ink" xmlns:am3d="http://schemas.microsoft.com/office/drawing/2017/model3d" xmlns:o="urn:schemas-microsoft-com:office:office" xmlns:r="http://schemas.openxmlformats.org/officeDocument/2006/relationships" xmlns:m="http://schemas.openxmlformats.org/officeDocument/2006/math" xmlns:v="urn:schemas-microsoft-com:vml" xmlns:wp14="http://schemas.microsoft.com/office/word/2010/wordprocessingDrawing" xmlns:wp="http://schemas.openxmlformats.org/drawingml/2006/wordprocessingDrawing" xmlns:w10="urn:schemas-microsoft-com:office:word" xmlns:w="http://schemas.openxmlformats.org/wordprocessingml/2006/main" xmlns:w14="http://schemas.microsoft.com/office/word/2010/wordml" xmlns:w15="http://schemas.microsoft.com/office/word/2012/wordml" xmlns:w16cid="http://schemas.microsoft.com/office/word/2016/wordml/cid" xmlns:w16se="http://schemas.microsoft.com/office/word/2015/wordml/symex" xmlns:wpg="http://schemas.microsoft.com/office/word/2010/wordprocessingGroup" xmlns:wpi="http://schemas.microsoft.com/office/word/2010/wordprocessingInk" xmlns:wne="http://schemas.microsoft.com/office/word/2006/wordml" xmlns:wps="http://schemas.microsoft.com/office/word/2010/wordprocessingShape" mc:Ignorable="w14 w15 w16se w16cid wp14">
+  <w:comment w:id="0" w:author="Marinna Ricketts-Uy" w:date="2018-04-20T12:57:00Z" w:initials="MR">
     <w:p>
       <w:pPr>
         <w:pStyle w:val="CommentText"/>
@@ -3875,22 +3736,6 @@
       </w:r>
       <w:r>
         <w:t>Detailed Description of state machine.</w:t>
-      </w:r>
-    </w:p>
-  </w:comment>
-  <w:comment w:id="2" w:author="Marinna Ricketts-Uy" w:date="2018-04-20T12:58:00Z" w:initials="MR">
-    <w:p>
-      <w:pPr>
-        <w:pStyle w:val="CommentText"/>
-      </w:pPr>
-      <w:r>
-        <w:rPr>
-          <w:rStyle w:val="CommentReference"/>
-        </w:rPr>
-        <w:annotationRef/>
-      </w:r>
-      <w:r>
-        <w:t>Insert State Machine Diagram</w:t>
       </w:r>
     </w:p>
   </w:comment>
@@ -3898,14 +3743,19 @@
 </file>
 
 <file path=word/commentsExtended.xml><?xml version="1.0" encoding="utf-8"?>
-<w15:commentsEx xmlns:wpc="http://schemas.microsoft.com/office/word/2010/wordprocessingCanvas" xmlns:cx="http://schemas.microsoft.com/office/drawing/2014/chartex" xmlns:mc="http://schemas.openxmlformats.org/markup-compatibility/2006" xmlns:o="urn:schemas-microsoft-com:office:office" xmlns:r="http://schemas.openxmlformats.org/officeDocument/2006/relationships" xmlns:m="http://schemas.openxmlformats.org/officeDocument/2006/math" xmlns:v="urn:schemas-microsoft-com:vml" xmlns:wp14="http://schemas.microsoft.com/office/word/2010/wordprocessingDrawing" xmlns:wp="http://schemas.openxmlformats.org/drawingml/2006/wordprocessingDrawing" xmlns:w10="urn:schemas-microsoft-com:office:word" xmlns:w="http://schemas.openxmlformats.org/wordprocessingml/2006/main" xmlns:w14="http://schemas.microsoft.com/office/word/2010/wordml" xmlns:w15="http://schemas.microsoft.com/office/word/2012/wordml" xmlns:w16se="http://schemas.microsoft.com/office/word/2015/wordml/symex" xmlns:wpg="http://schemas.microsoft.com/office/word/2010/wordprocessingGroup" xmlns:wpi="http://schemas.microsoft.com/office/word/2010/wordprocessingInk" xmlns:wne="http://schemas.microsoft.com/office/word/2006/wordml" xmlns:wps="http://schemas.microsoft.com/office/word/2010/wordprocessingShape" mc:Ignorable="w14 w15 w16se wp14">
+<w15:commentsEx xmlns:wpc="http://schemas.microsoft.com/office/word/2010/wordprocessingCanvas" xmlns:cx="http://schemas.microsoft.com/office/drawing/2014/chartex" xmlns:cx1="http://schemas.microsoft.com/office/drawing/2015/9/8/chartex" xmlns:cx2="http://schemas.microsoft.com/office/drawing/2015/10/21/chartex" xmlns:cx3="http://schemas.microsoft.com/office/drawing/2016/5/9/chartex" xmlns:cx4="http://schemas.microsoft.com/office/drawing/2016/5/10/chartex" xmlns:cx5="http://schemas.microsoft.com/office/drawing/2016/5/11/chartex" xmlns:cx6="http://schemas.microsoft.com/office/drawing/2016/5/12/chartex" xmlns:cx7="http://schemas.microsoft.com/office/drawing/2016/5/13/chartex" xmlns:cx8="http://schemas.microsoft.com/office/drawing/2016/5/14/chartex" xmlns:mc="http://schemas.openxmlformats.org/markup-compatibility/2006" xmlns:aink="http://schemas.microsoft.com/office/drawing/2016/ink" xmlns:am3d="http://schemas.microsoft.com/office/drawing/2017/model3d" xmlns:o="urn:schemas-microsoft-com:office:office" xmlns:r="http://schemas.openxmlformats.org/officeDocument/2006/relationships" xmlns:m="http://schemas.openxmlformats.org/officeDocument/2006/math" xmlns:v="urn:schemas-microsoft-com:vml" xmlns:wp14="http://schemas.microsoft.com/office/word/2010/wordprocessingDrawing" xmlns:wp="http://schemas.openxmlformats.org/drawingml/2006/wordprocessingDrawing" xmlns:w10="urn:schemas-microsoft-com:office:word" xmlns:w="http://schemas.openxmlformats.org/wordprocessingml/2006/main" xmlns:w14="http://schemas.microsoft.com/office/word/2010/wordml" xmlns:w15="http://schemas.microsoft.com/office/word/2012/wordml" xmlns:w16cid="http://schemas.microsoft.com/office/word/2016/wordml/cid" xmlns:w16se="http://schemas.microsoft.com/office/word/2015/wordml/symex" xmlns:wpg="http://schemas.microsoft.com/office/word/2010/wordprocessingGroup" xmlns:wpi="http://schemas.microsoft.com/office/word/2010/wordprocessingInk" xmlns:wne="http://schemas.microsoft.com/office/word/2006/wordml" xmlns:wps="http://schemas.microsoft.com/office/word/2010/wordprocessingShape" mc:Ignorable="w14 w15 w16se w16cid wp14">
   <w15:commentEx w15:paraId="0E9FF89C" w15:done="0"/>
-  <w15:commentEx w15:paraId="070B27D7" w15:done="0"/>
 </w15:commentsEx>
 </file>
 
+<file path=word/commentsIds.xml><?xml version="1.0" encoding="utf-8"?>
+<w16cid:commentsIds xmlns:wpc="http://schemas.microsoft.com/office/word/2010/wordprocessingCanvas" xmlns:cx="http://schemas.microsoft.com/office/drawing/2014/chartex" xmlns:cx1="http://schemas.microsoft.com/office/drawing/2015/9/8/chartex" xmlns:cx2="http://schemas.microsoft.com/office/drawing/2015/10/21/chartex" xmlns:cx3="http://schemas.microsoft.com/office/drawing/2016/5/9/chartex" xmlns:cx4="http://schemas.microsoft.com/office/drawing/2016/5/10/chartex" xmlns:cx5="http://schemas.microsoft.com/office/drawing/2016/5/11/chartex" xmlns:cx6="http://schemas.microsoft.com/office/drawing/2016/5/12/chartex" xmlns:cx7="http://schemas.microsoft.com/office/drawing/2016/5/13/chartex" xmlns:cx8="http://schemas.microsoft.com/office/drawing/2016/5/14/chartex" xmlns:mc="http://schemas.openxmlformats.org/markup-compatibility/2006" xmlns:aink="http://schemas.microsoft.com/office/drawing/2016/ink" xmlns:am3d="http://schemas.microsoft.com/office/drawing/2017/model3d" xmlns:o="urn:schemas-microsoft-com:office:office" xmlns:r="http://schemas.openxmlformats.org/officeDocument/2006/relationships" xmlns:m="http://schemas.openxmlformats.org/officeDocument/2006/math" xmlns:v="urn:schemas-microsoft-com:vml" xmlns:wp14="http://schemas.microsoft.com/office/word/2010/wordprocessingDrawing" xmlns:wp="http://schemas.openxmlformats.org/drawingml/2006/wordprocessingDrawing" xmlns:w10="urn:schemas-microsoft-com:office:word" xmlns:w="http://schemas.openxmlformats.org/wordprocessingml/2006/main" xmlns:w14="http://schemas.microsoft.com/office/word/2010/wordml" xmlns:w15="http://schemas.microsoft.com/office/word/2012/wordml" xmlns:w16cid="http://schemas.microsoft.com/office/word/2016/wordml/cid" xmlns:w16se="http://schemas.microsoft.com/office/word/2015/wordml/symex" xmlns:wpg="http://schemas.microsoft.com/office/word/2010/wordprocessingGroup" xmlns:wpi="http://schemas.microsoft.com/office/word/2010/wordprocessingInk" xmlns:wne="http://schemas.microsoft.com/office/word/2006/wordml" xmlns:wps="http://schemas.microsoft.com/office/word/2010/wordprocessingShape" mc:Ignorable="w14 w15 w16se w16cid wp14">
+  <w16cid:commentId w16cid:paraId="0E9FF89C" w16cid:durableId="1E84D935"/>
+</w16cid:commentsIds>
+</file>
+
 <file path=word/endnotes.xml><?xml version="1.0" encoding="utf-8"?>
-<w:endnotes xmlns:wpc="http://schemas.microsoft.com/office/word/2010/wordprocessingCanvas" xmlns:cx="http://schemas.microsoft.com/office/drawing/2014/chartex" xmlns:mc="http://schemas.openxmlformats.org/markup-compatibility/2006" xmlns:o="urn:schemas-microsoft-com:office:office" xmlns:r="http://schemas.openxmlformats.org/officeDocument/2006/relationships" xmlns:m="http://schemas.openxmlformats.org/officeDocument/2006/math" xmlns:v="urn:schemas-microsoft-com:vml" xmlns:wp14="http://schemas.microsoft.com/office/word/2010/wordprocessingDrawing" xmlns:wp="http://schemas.openxmlformats.org/drawingml/2006/wordprocessingDrawing" xmlns:w10="urn:schemas-microsoft-com:office:word" xmlns:w="http://schemas.openxmlformats.org/wordprocessingml/2006/main" xmlns:w14="http://schemas.microsoft.com/office/word/2010/wordml" xmlns:w15="http://schemas.microsoft.com/office/word/2012/wordml" xmlns:w16se="http://schemas.microsoft.com/office/word/2015/wordml/symex" xmlns:wpg="http://schemas.microsoft.com/office/word/2010/wordprocessingGroup" xmlns:wpi="http://schemas.microsoft.com/office/word/2010/wordprocessingInk" xmlns:wne="http://schemas.microsoft.com/office/word/2006/wordml" xmlns:wps="http://schemas.microsoft.com/office/word/2010/wordprocessingShape" mc:Ignorable="w14 w15 w16se wp14">
+<w:endnotes xmlns:wpc="http://schemas.microsoft.com/office/word/2010/wordprocessingCanvas" xmlns:cx="http://schemas.microsoft.com/office/drawing/2014/chartex" xmlns:cx1="http://schemas.microsoft.com/office/drawing/2015/9/8/chartex" xmlns:cx2="http://schemas.microsoft.com/office/drawing/2015/10/21/chartex" xmlns:cx3="http://schemas.microsoft.com/office/drawing/2016/5/9/chartex" xmlns:cx4="http://schemas.microsoft.com/office/drawing/2016/5/10/chartex" xmlns:cx5="http://schemas.microsoft.com/office/drawing/2016/5/11/chartex" xmlns:cx6="http://schemas.microsoft.com/office/drawing/2016/5/12/chartex" xmlns:cx7="http://schemas.microsoft.com/office/drawing/2016/5/13/chartex" xmlns:cx8="http://schemas.microsoft.com/office/drawing/2016/5/14/chartex" xmlns:mc="http://schemas.openxmlformats.org/markup-compatibility/2006" xmlns:aink="http://schemas.microsoft.com/office/drawing/2016/ink" xmlns:am3d="http://schemas.microsoft.com/office/drawing/2017/model3d" xmlns:o="urn:schemas-microsoft-com:office:office" xmlns:r="http://schemas.openxmlformats.org/officeDocument/2006/relationships" xmlns:m="http://schemas.openxmlformats.org/officeDocument/2006/math" xmlns:v="urn:schemas-microsoft-com:vml" xmlns:wp14="http://schemas.microsoft.com/office/word/2010/wordprocessingDrawing" xmlns:wp="http://schemas.openxmlformats.org/drawingml/2006/wordprocessingDrawing" xmlns:w10="urn:schemas-microsoft-com:office:word" xmlns:w="http://schemas.openxmlformats.org/wordprocessingml/2006/main" xmlns:w14="http://schemas.microsoft.com/office/word/2010/wordml" xmlns:w15="http://schemas.microsoft.com/office/word/2012/wordml" xmlns:w16cid="http://schemas.microsoft.com/office/word/2016/wordml/cid" xmlns:w16se="http://schemas.microsoft.com/office/word/2015/wordml/symex" xmlns:wpg="http://schemas.microsoft.com/office/word/2010/wordprocessingGroup" xmlns:wpi="http://schemas.microsoft.com/office/word/2010/wordprocessingInk" xmlns:wne="http://schemas.microsoft.com/office/word/2006/wordml" xmlns:wps="http://schemas.microsoft.com/office/word/2010/wordprocessingShape" mc:Ignorable="w14 w15 w16se w16cid wp14">
   <w:endnote w:type="separator" w:id="-1">
     <w:p>
       <w:r>
@@ -3924,7 +3774,7 @@
 </file>
 
 <file path=word/footer1.xml><?xml version="1.0" encoding="utf-8"?>
-<w:ftr xmlns:wpc="http://schemas.microsoft.com/office/word/2010/wordprocessingCanvas" xmlns:cx="http://schemas.microsoft.com/office/drawing/2014/chartex" xmlns:mc="http://schemas.openxmlformats.org/markup-compatibility/2006" xmlns:o="urn:schemas-microsoft-com:office:office" xmlns:r="http://schemas.openxmlformats.org/officeDocument/2006/relationships" xmlns:m="http://schemas.openxmlformats.org/officeDocument/2006/math" xmlns:v="urn:schemas-microsoft-com:vml" xmlns:wp14="http://schemas.microsoft.com/office/word/2010/wordprocessingDrawing" xmlns:wp="http://schemas.openxmlformats.org/drawingml/2006/wordprocessingDrawing" xmlns:w10="urn:schemas-microsoft-com:office:word" xmlns:w="http://schemas.openxmlformats.org/wordprocessingml/2006/main" xmlns:w14="http://schemas.microsoft.com/office/word/2010/wordml" xmlns:w15="http://schemas.microsoft.com/office/word/2012/wordml" xmlns:w16se="http://schemas.microsoft.com/office/word/2015/wordml/symex" xmlns:wpg="http://schemas.microsoft.com/office/word/2010/wordprocessingGroup" xmlns:wpi="http://schemas.microsoft.com/office/word/2010/wordprocessingInk" xmlns:wne="http://schemas.microsoft.com/office/word/2006/wordml" xmlns:wps="http://schemas.microsoft.com/office/word/2010/wordprocessingShape" mc:Ignorable="w14 w15 w16se wp14">
+<w:ftr xmlns:wpc="http://schemas.microsoft.com/office/word/2010/wordprocessingCanvas" xmlns:cx="http://schemas.microsoft.com/office/drawing/2014/chartex" xmlns:cx1="http://schemas.microsoft.com/office/drawing/2015/9/8/chartex" xmlns:cx2="http://schemas.microsoft.com/office/drawing/2015/10/21/chartex" xmlns:cx3="http://schemas.microsoft.com/office/drawing/2016/5/9/chartex" xmlns:cx4="http://schemas.microsoft.com/office/drawing/2016/5/10/chartex" xmlns:cx5="http://schemas.microsoft.com/office/drawing/2016/5/11/chartex" xmlns:cx6="http://schemas.microsoft.com/office/drawing/2016/5/12/chartex" xmlns:cx7="http://schemas.microsoft.com/office/drawing/2016/5/13/chartex" xmlns:cx8="http://schemas.microsoft.com/office/drawing/2016/5/14/chartex" xmlns:mc="http://schemas.openxmlformats.org/markup-compatibility/2006" xmlns:aink="http://schemas.microsoft.com/office/drawing/2016/ink" xmlns:am3d="http://schemas.microsoft.com/office/drawing/2017/model3d" xmlns:o="urn:schemas-microsoft-com:office:office" xmlns:r="http://schemas.openxmlformats.org/officeDocument/2006/relationships" xmlns:m="http://schemas.openxmlformats.org/officeDocument/2006/math" xmlns:v="urn:schemas-microsoft-com:vml" xmlns:wp14="http://schemas.microsoft.com/office/word/2010/wordprocessingDrawing" xmlns:wp="http://schemas.openxmlformats.org/drawingml/2006/wordprocessingDrawing" xmlns:w10="urn:schemas-microsoft-com:office:word" xmlns:w="http://schemas.openxmlformats.org/wordprocessingml/2006/main" xmlns:w14="http://schemas.microsoft.com/office/word/2010/wordml" xmlns:w15="http://schemas.microsoft.com/office/word/2012/wordml" xmlns:w16cid="http://schemas.microsoft.com/office/word/2016/wordml/cid" xmlns:w16se="http://schemas.microsoft.com/office/word/2015/wordml/symex" xmlns:wpg="http://schemas.microsoft.com/office/word/2010/wordprocessingGroup" xmlns:wpi="http://schemas.microsoft.com/office/word/2010/wordprocessingInk" xmlns:wne="http://schemas.microsoft.com/office/word/2006/wordml" xmlns:wps="http://schemas.microsoft.com/office/word/2010/wordprocessingShape" mc:Ignorable="w14 w15 w16se w16cid wp14">
   <w:sdt>
     <w:sdtPr>
       <w:id w:val="-1227212382"/>
@@ -3977,7 +3827,7 @@
 </file>
 
 <file path=word/footnotes.xml><?xml version="1.0" encoding="utf-8"?>
-<w:footnotes xmlns:wpc="http://schemas.microsoft.com/office/word/2010/wordprocessingCanvas" xmlns:cx="http://schemas.microsoft.com/office/drawing/2014/chartex" xmlns:mc="http://schemas.openxmlformats.org/markup-compatibility/2006" xmlns:o="urn:schemas-microsoft-com:office:office" xmlns:r="http://schemas.openxmlformats.org/officeDocument/2006/relationships" xmlns:m="http://schemas.openxmlformats.org/officeDocument/2006/math" xmlns:v="urn:schemas-microsoft-com:vml" xmlns:wp14="http://schemas.microsoft.com/office/word/2010/wordprocessingDrawing" xmlns:wp="http://schemas.openxmlformats.org/drawingml/2006/wordprocessingDrawing" xmlns:w10="urn:schemas-microsoft-com:office:word" xmlns:w="http://schemas.openxmlformats.org/wordprocessingml/2006/main" xmlns:w14="http://schemas.microsoft.com/office/word/2010/wordml" xmlns:w15="http://schemas.microsoft.com/office/word/2012/wordml" xmlns:w16se="http://schemas.microsoft.com/office/word/2015/wordml/symex" xmlns:wpg="http://schemas.microsoft.com/office/word/2010/wordprocessingGroup" xmlns:wpi="http://schemas.microsoft.com/office/word/2010/wordprocessingInk" xmlns:wne="http://schemas.microsoft.com/office/word/2006/wordml" xmlns:wps="http://schemas.microsoft.com/office/word/2010/wordprocessingShape" mc:Ignorable="w14 w15 w16se wp14">
+<w:footnotes xmlns:wpc="http://schemas.microsoft.com/office/word/2010/wordprocessingCanvas" xmlns:cx="http://schemas.microsoft.com/office/drawing/2014/chartex" xmlns:cx1="http://schemas.microsoft.com/office/drawing/2015/9/8/chartex" xmlns:cx2="http://schemas.microsoft.com/office/drawing/2015/10/21/chartex" xmlns:cx3="http://schemas.microsoft.com/office/drawing/2016/5/9/chartex" xmlns:cx4="http://schemas.microsoft.com/office/drawing/2016/5/10/chartex" xmlns:cx5="http://schemas.microsoft.com/office/drawing/2016/5/11/chartex" xmlns:cx6="http://schemas.microsoft.com/office/drawing/2016/5/12/chartex" xmlns:cx7="http://schemas.microsoft.com/office/drawing/2016/5/13/chartex" xmlns:cx8="http://schemas.microsoft.com/office/drawing/2016/5/14/chartex" xmlns:mc="http://schemas.openxmlformats.org/markup-compatibility/2006" xmlns:aink="http://schemas.microsoft.com/office/drawing/2016/ink" xmlns:am3d="http://schemas.microsoft.com/office/drawing/2017/model3d" xmlns:o="urn:schemas-microsoft-com:office:office" xmlns:r="http://schemas.openxmlformats.org/officeDocument/2006/relationships" xmlns:m="http://schemas.openxmlformats.org/officeDocument/2006/math" xmlns:v="urn:schemas-microsoft-com:vml" xmlns:wp14="http://schemas.microsoft.com/office/word/2010/wordprocessingDrawing" xmlns:wp="http://schemas.openxmlformats.org/drawingml/2006/wordprocessingDrawing" xmlns:w10="urn:schemas-microsoft-com:office:word" xmlns:w="http://schemas.openxmlformats.org/wordprocessingml/2006/main" xmlns:w14="http://schemas.microsoft.com/office/word/2010/wordml" xmlns:w15="http://schemas.microsoft.com/office/word/2012/wordml" xmlns:w16cid="http://schemas.microsoft.com/office/word/2016/wordml/cid" xmlns:w16se="http://schemas.microsoft.com/office/word/2015/wordml/symex" xmlns:wpg="http://schemas.microsoft.com/office/word/2010/wordprocessingGroup" xmlns:wpi="http://schemas.microsoft.com/office/word/2010/wordprocessingInk" xmlns:wne="http://schemas.microsoft.com/office/word/2006/wordml" xmlns:wps="http://schemas.microsoft.com/office/word/2010/wordprocessingShape" mc:Ignorable="w14 w15 w16se w16cid wp14">
   <w:footnote w:type="separator" w:id="-1">
     <w:p>
       <w:r>
@@ -3996,7 +3846,7 @@
 </file>
 
 <file path=word/numbering.xml><?xml version="1.0" encoding="utf-8"?>
-<w:numbering xmlns:wpc="http://schemas.microsoft.com/office/word/2010/wordprocessingCanvas" xmlns:cx="http://schemas.microsoft.com/office/drawing/2014/chartex" xmlns:mc="http://schemas.openxmlformats.org/markup-compatibility/2006" xmlns:o="urn:schemas-microsoft-com:office:office" xmlns:r="http://schemas.openxmlformats.org/officeDocument/2006/relationships" xmlns:m="http://schemas.openxmlformats.org/officeDocument/2006/math" xmlns:v="urn:schemas-microsoft-com:vml" xmlns:wp14="http://schemas.microsoft.com/office/word/2010/wordprocessingDrawing" xmlns:wp="http://schemas.openxmlformats.org/drawingml/2006/wordprocessingDrawing" xmlns:w10="urn:schemas-microsoft-com:office:word" xmlns:w="http://schemas.openxmlformats.org/wordprocessingml/2006/main" xmlns:w14="http://schemas.microsoft.com/office/word/2010/wordml" xmlns:w15="http://schemas.microsoft.com/office/word/2012/wordml" xmlns:w16se="http://schemas.microsoft.com/office/word/2015/wordml/symex" xmlns:wpg="http://schemas.microsoft.com/office/word/2010/wordprocessingGroup" xmlns:wpi="http://schemas.microsoft.com/office/word/2010/wordprocessingInk" xmlns:wne="http://schemas.microsoft.com/office/word/2006/wordml" xmlns:wps="http://schemas.microsoft.com/office/word/2010/wordprocessingShape" mc:Ignorable="w14 w15 w16se wp14">
+<w:numbering xmlns:wpc="http://schemas.microsoft.com/office/word/2010/wordprocessingCanvas" xmlns:cx="http://schemas.microsoft.com/office/drawing/2014/chartex" xmlns:cx1="http://schemas.microsoft.com/office/drawing/2015/9/8/chartex" xmlns:cx2="http://schemas.microsoft.com/office/drawing/2015/10/21/chartex" xmlns:cx3="http://schemas.microsoft.com/office/drawing/2016/5/9/chartex" xmlns:cx4="http://schemas.microsoft.com/office/drawing/2016/5/10/chartex" xmlns:cx5="http://schemas.microsoft.com/office/drawing/2016/5/11/chartex" xmlns:cx6="http://schemas.microsoft.com/office/drawing/2016/5/12/chartex" xmlns:cx7="http://schemas.microsoft.com/office/drawing/2016/5/13/chartex" xmlns:cx8="http://schemas.microsoft.com/office/drawing/2016/5/14/chartex" xmlns:mc="http://schemas.openxmlformats.org/markup-compatibility/2006" xmlns:aink="http://schemas.microsoft.com/office/drawing/2016/ink" xmlns:am3d="http://schemas.microsoft.com/office/drawing/2017/model3d" xmlns:o="urn:schemas-microsoft-com:office:office" xmlns:r="http://schemas.openxmlformats.org/officeDocument/2006/relationships" xmlns:m="http://schemas.openxmlformats.org/officeDocument/2006/math" xmlns:v="urn:schemas-microsoft-com:vml" xmlns:wp14="http://schemas.microsoft.com/office/word/2010/wordprocessingDrawing" xmlns:wp="http://schemas.openxmlformats.org/drawingml/2006/wordprocessingDrawing" xmlns:w10="urn:schemas-microsoft-com:office:word" xmlns:w="http://schemas.openxmlformats.org/wordprocessingml/2006/main" xmlns:w14="http://schemas.microsoft.com/office/word/2010/wordml" xmlns:w15="http://schemas.microsoft.com/office/word/2012/wordml" xmlns:w16cid="http://schemas.microsoft.com/office/word/2016/wordml/cid" xmlns:w16se="http://schemas.microsoft.com/office/word/2015/wordml/symex" xmlns:wpg="http://schemas.microsoft.com/office/word/2010/wordprocessingGroup" xmlns:wpi="http://schemas.microsoft.com/office/word/2010/wordprocessingInk" xmlns:wne="http://schemas.microsoft.com/office/word/2006/wordml" xmlns:wps="http://schemas.microsoft.com/office/word/2010/wordprocessingShape" mc:Ignorable="w14 w15 w16se w16cid wp14">
   <w:abstractNum w:abstractNumId="0" w15:restartNumberingAfterBreak="0">
     <w:nsid w:val="32760E56"/>
     <w:multiLevelType w:val="multilevel"/>
@@ -4210,7 +4060,7 @@
 </file>
 
 <file path=word/people.xml><?xml version="1.0" encoding="utf-8"?>
-<w15:people xmlns:wpc="http://schemas.microsoft.com/office/word/2010/wordprocessingCanvas" xmlns:cx="http://schemas.microsoft.com/office/drawing/2014/chartex" xmlns:mc="http://schemas.openxmlformats.org/markup-compatibility/2006" xmlns:o="urn:schemas-microsoft-com:office:office" xmlns:r="http://schemas.openxmlformats.org/officeDocument/2006/relationships" xmlns:m="http://schemas.openxmlformats.org/officeDocument/2006/math" xmlns:v="urn:schemas-microsoft-com:vml" xmlns:wp14="http://schemas.microsoft.com/office/word/2010/wordprocessingDrawing" xmlns:wp="http://schemas.openxmlformats.org/drawingml/2006/wordprocessingDrawing" xmlns:w10="urn:schemas-microsoft-com:office:word" xmlns:w="http://schemas.openxmlformats.org/wordprocessingml/2006/main" xmlns:w14="http://schemas.microsoft.com/office/word/2010/wordml" xmlns:w15="http://schemas.microsoft.com/office/word/2012/wordml" xmlns:w16se="http://schemas.microsoft.com/office/word/2015/wordml/symex" xmlns:wpg="http://schemas.microsoft.com/office/word/2010/wordprocessingGroup" xmlns:wpi="http://schemas.microsoft.com/office/word/2010/wordprocessingInk" xmlns:wne="http://schemas.microsoft.com/office/word/2006/wordml" xmlns:wps="http://schemas.microsoft.com/office/word/2010/wordprocessingShape" mc:Ignorable="w14 w15 w16se wp14">
+<w15:people xmlns:wpc="http://schemas.microsoft.com/office/word/2010/wordprocessingCanvas" xmlns:cx="http://schemas.microsoft.com/office/drawing/2014/chartex" xmlns:cx1="http://schemas.microsoft.com/office/drawing/2015/9/8/chartex" xmlns:cx2="http://schemas.microsoft.com/office/drawing/2015/10/21/chartex" xmlns:cx3="http://schemas.microsoft.com/office/drawing/2016/5/9/chartex" xmlns:cx4="http://schemas.microsoft.com/office/drawing/2016/5/10/chartex" xmlns:cx5="http://schemas.microsoft.com/office/drawing/2016/5/11/chartex" xmlns:cx6="http://schemas.microsoft.com/office/drawing/2016/5/12/chartex" xmlns:cx7="http://schemas.microsoft.com/office/drawing/2016/5/13/chartex" xmlns:cx8="http://schemas.microsoft.com/office/drawing/2016/5/14/chartex" xmlns:mc="http://schemas.openxmlformats.org/markup-compatibility/2006" xmlns:aink="http://schemas.microsoft.com/office/drawing/2016/ink" xmlns:am3d="http://schemas.microsoft.com/office/drawing/2017/model3d" xmlns:o="urn:schemas-microsoft-com:office:office" xmlns:r="http://schemas.openxmlformats.org/officeDocument/2006/relationships" xmlns:m="http://schemas.openxmlformats.org/officeDocument/2006/math" xmlns:v="urn:schemas-microsoft-com:vml" xmlns:wp14="http://schemas.microsoft.com/office/word/2010/wordprocessingDrawing" xmlns:wp="http://schemas.openxmlformats.org/drawingml/2006/wordprocessingDrawing" xmlns:w10="urn:schemas-microsoft-com:office:word" xmlns:w="http://schemas.openxmlformats.org/wordprocessingml/2006/main" xmlns:w14="http://schemas.microsoft.com/office/word/2010/wordml" xmlns:w15="http://schemas.microsoft.com/office/word/2012/wordml" xmlns:w16cid="http://schemas.microsoft.com/office/word/2016/wordml/cid" xmlns:w16se="http://schemas.microsoft.com/office/word/2015/wordml/symex" xmlns:wpg="http://schemas.microsoft.com/office/word/2010/wordprocessingGroup" xmlns:wpi="http://schemas.microsoft.com/office/word/2010/wordprocessingInk" xmlns:wne="http://schemas.microsoft.com/office/word/2006/wordml" xmlns:wps="http://schemas.microsoft.com/office/word/2010/wordprocessingShape" mc:Ignorable="w14 w15 w16se w16cid wp14">
   <w15:person w15:author="Marinna Ricketts-Uy">
     <w15:presenceInfo w15:providerId="Windows Live" w15:userId="f0154c79d2664848"/>
   </w15:person>
@@ -4218,7 +4068,7 @@
 </file>
 
 <file path=word/styles.xml><?xml version="1.0" encoding="utf-8"?>
-<w:styles xmlns:mc="http://schemas.openxmlformats.org/markup-compatibility/2006" xmlns:r="http://schemas.openxmlformats.org/officeDocument/2006/relationships" xmlns:w="http://schemas.openxmlformats.org/wordprocessingml/2006/main" xmlns:w14="http://schemas.microsoft.com/office/word/2010/wordml" xmlns:w15="http://schemas.microsoft.com/office/word/2012/wordml" xmlns:w16se="http://schemas.microsoft.com/office/word/2015/wordml/symex" mc:Ignorable="w14 w15 w16se">
+<w:styles xmlns:mc="http://schemas.openxmlformats.org/markup-compatibility/2006" xmlns:r="http://schemas.openxmlformats.org/officeDocument/2006/relationships" xmlns:w="http://schemas.openxmlformats.org/wordprocessingml/2006/main" xmlns:w14="http://schemas.microsoft.com/office/word/2010/wordml" xmlns:w15="http://schemas.microsoft.com/office/word/2012/wordml" xmlns:w16cid="http://schemas.microsoft.com/office/word/2016/wordml/cid" xmlns:w16se="http://schemas.microsoft.com/office/word/2015/wordml/symex" mc:Ignorable="w14 w15 w16se w16cid">
   <w:docDefaults>
     <w:rPrDefault>
       <w:rPr>
@@ -4234,7 +4084,7 @@
       </w:pPr>
     </w:pPrDefault>
   </w:docDefaults>
-  <w:latentStyles w:defLockedState="0" w:defUIPriority="99" w:defSemiHidden="0" w:defUnhideWhenUsed="0" w:defQFormat="0" w:count="371">
+  <w:latentStyles w:defLockedState="0" w:defUIPriority="99" w:defSemiHidden="0" w:defUnhideWhenUsed="0" w:defQFormat="0" w:count="375">
     <w:lsdException w:name="Normal" w:uiPriority="0" w:qFormat="1"/>
     <w:lsdException w:name="heading 1" w:uiPriority="9" w:qFormat="1"/>
     <w:lsdException w:name="heading 2" w:semiHidden="1" w:uiPriority="9" w:unhideWhenUsed="1" w:qFormat="1"/>
@@ -4340,7 +4190,6 @@
     <w:lsdException w:name="HTML Sample" w:semiHidden="1" w:unhideWhenUsed="1"/>
     <w:lsdException w:name="HTML Typewriter" w:semiHidden="1" w:unhideWhenUsed="1"/>
     <w:lsdException w:name="HTML Variable" w:semiHidden="1" w:unhideWhenUsed="1"/>
-    <w:lsdException w:name="Normal Table" w:semiHidden="1" w:unhideWhenUsed="1"/>
     <w:lsdException w:name="annotation subject" w:semiHidden="1" w:unhideWhenUsed="1"/>
     <w:lsdException w:name="No List" w:semiHidden="1" w:unhideWhenUsed="1"/>
     <w:lsdException w:name="Outline List 1" w:semiHidden="1" w:unhideWhenUsed="1"/>
@@ -4384,10 +4233,8 @@
     <w:lsdException w:name="Table Elegant" w:semiHidden="1" w:unhideWhenUsed="1"/>
     <w:lsdException w:name="Table Professional" w:semiHidden="1" w:unhideWhenUsed="1"/>
     <w:lsdException w:name="Table Subtle 1" w:semiHidden="1" w:unhideWhenUsed="1"/>
-    <w:lsdException w:name="Table Subtle 2" w:semiHidden="1" w:unhideWhenUsed="1"/>
     <w:lsdException w:name="Table Web 1" w:semiHidden="1" w:unhideWhenUsed="1"/>
     <w:lsdException w:name="Table Web 2" w:semiHidden="1" w:unhideWhenUsed="1"/>
-    <w:lsdException w:name="Table Web 3" w:semiHidden="1" w:unhideWhenUsed="1"/>
     <w:lsdException w:name="Balloon Text" w:semiHidden="1" w:unhideWhenUsed="1"/>
     <w:lsdException w:name="Table Grid" w:uiPriority="39"/>
     <w:lsdException w:name="Table Theme" w:semiHidden="1" w:unhideWhenUsed="1"/>
@@ -4606,6 +4453,10 @@
     <w:lsdException w:name="List Table 5 Dark Accent 6" w:uiPriority="50"/>
     <w:lsdException w:name="List Table 6 Colorful Accent 6" w:uiPriority="51"/>
     <w:lsdException w:name="List Table 7 Colorful Accent 6" w:uiPriority="52"/>
+    <w:lsdException w:name="Mention" w:semiHidden="1" w:unhideWhenUsed="1"/>
+    <w:lsdException w:name="Smart Hyperlink" w:semiHidden="1" w:unhideWhenUsed="1"/>
+    <w:lsdException w:name="Hashtag" w:semiHidden="1" w:unhideWhenUsed="1"/>
+    <w:lsdException w:name="Unresolved Mention" w:semiHidden="1" w:unhideWhenUsed="1"/>
   </w:latentStyles>
   <w:style w:type="paragraph" w:default="1" w:styleId="Normal">
     <w:name w:val="Normal"/>
@@ -4867,8 +4718,8 @@
       <w:szCs w:val="18"/>
     </w:rPr>
   </w:style>
-  <w:style w:type="character" w:customStyle="1" w:styleId="UnresolvedMention">
-    <w:name w:val="Unresolved Mention"/>
+  <w:style w:type="character" w:customStyle="1" w:styleId="UnresolvedMention1">
+    <w:name w:val="Unresolved Mention1"/>
     <w:basedOn w:val="DefaultParagraphFont"/>
     <w:uiPriority w:val="99"/>
     <w:semiHidden/>
@@ -5334,7 +5185,7 @@
 </file>
 
 <file path=customXml/itemProps1.xml><?xml version="1.0" encoding="utf-8"?>
-<ds:datastoreItem xmlns:ds="http://schemas.openxmlformats.org/officeDocument/2006/customXml" ds:itemID="{A974600A-28ED-4D7E-9D0F-4D84E6BC771D}">
+<ds:datastoreItem xmlns:ds="http://schemas.openxmlformats.org/officeDocument/2006/customXml" ds:itemID="{3586B0C7-4B1B-405E-A3A6-56EE43CD8B35}">
   <ds:schemaRefs>
     <ds:schemaRef ds:uri="http://schemas.openxmlformats.org/officeDocument/2006/bibliography"/>
   </ds:schemaRefs>

</xml_diff>

<commit_message>
Working on SM Section
</commit_message>
<xml_diff>
--- a/projectReport.docx
+++ b/projectReport.docx
@@ -514,31 +514,16 @@
       <w:pPr>
         <w:jc w:val="both"/>
       </w:pPr>
-      <w:r>
-        <w:fldChar w:fldCharType="begin"/>
-      </w:r>
-      <w:r>
-        <w:instrText xml:space="preserve"> TOC \o "1-3" \h \z \u </w:instrText>
-      </w:r>
-      <w:r>
-        <w:fldChar w:fldCharType="separate"/>
-      </w:r>
-      <w:r>
-        <w:rPr>
-          <w:b/>
-          <w:bCs/>
-          <w:noProof/>
-        </w:rPr>
-        <w:t>No table of contents entries found.</w:t>
-      </w:r>
-      <w:r>
-        <w:rPr>
-          <w:b/>
-          <w:bCs/>
-          <w:noProof/>
-        </w:rPr>
-        <w:fldChar w:fldCharType="end"/>
-      </w:r>
+      <w:fldSimple w:instr=" TOC \o &quot;1-3&quot; \h \z \u ">
+        <w:r>
+          <w:rPr>
+            <w:b/>
+            <w:bCs/>
+            <w:noProof/>
+          </w:rPr>
+          <w:t>No table of contents entries found.</w:t>
+        </w:r>
+      </w:fldSimple>
     </w:p>
     <w:p>
       <w:pPr>
@@ -1739,12 +1724,36 @@
         <w:ind w:firstLine="720"/>
       </w:pPr>
     </w:p>
+    <w:p/>
     <w:p>
       <w:pPr>
         <w:ind w:firstLine="720"/>
-      </w:pPr>
-    </w:p>
-    <w:p/>
+        <w:rPr>
+          <w:b/>
+        </w:rPr>
+      </w:pPr>
+      <w:r>
+        <w:rPr>
+          <w:b/>
+        </w:rPr>
+        <w:lastRenderedPageBreak/>
+        <w:t xml:space="preserve">State Machine </w:t>
+      </w:r>
+      <w:commentRangeStart w:id="0"/>
+      <w:r>
+        <w:rPr>
+          <w:b/>
+        </w:rPr>
+        <w:t>Design</w:t>
+      </w:r>
+      <w:commentRangeEnd w:id="0"/>
+      <w:r>
+        <w:rPr>
+          <w:rStyle w:val="CommentReference"/>
+        </w:rPr>
+        <w:commentReference w:id="0"/>
+      </w:r>
+    </w:p>
     <w:p>
       <w:pPr>
         <w:ind w:firstLine="720"/>
@@ -1752,84 +1761,51 @@
           <w:b/>
         </w:rPr>
       </w:pPr>
-      <w:r>
-        <w:rPr>
-          <w:b/>
-        </w:rPr>
-        <w:t xml:space="preserve">State Machine </w:t>
-      </w:r>
-      <w:commentRangeStart w:id="0"/>
-      <w:r>
-        <w:rPr>
-          <w:b/>
-        </w:rPr>
-        <w:t>Design</w:t>
-      </w:r>
-      <w:commentRangeEnd w:id="0"/>
-      <w:r>
-        <w:rPr>
-          <w:rStyle w:val="CommentReference"/>
-        </w:rPr>
-        <w:commentReference w:id="0"/>
-      </w:r>
     </w:p>
     <w:p>
       <w:pPr>
         <w:ind w:firstLine="720"/>
-        <w:rPr>
-          <w:b/>
-        </w:rPr>
-      </w:pPr>
+      </w:pPr>
+      <w:r>
+        <w:rPr>
+          <w:highlight w:val="yellow"/>
+        </w:rPr>
+        <w:t>Figure x</w:t>
+      </w:r>
+      <w:r>
+        <w:t xml:space="preserve"> shows the diagram for the </w:t>
+      </w:r>
+      <w:r>
+        <w:t xml:space="preserve">state machine. </w:t>
+      </w:r>
     </w:p>
     <w:p>
       <w:pPr>
         <w:ind w:firstLine="720"/>
-      </w:pPr>
-      <w:r>
-        <w:rPr>
-          <w:highlight w:val="yellow"/>
-        </w:rPr>
-        <w:t>Figure x</w:t>
-      </w:r>
-      <w:r>
-        <w:t xml:space="preserve"> shows the diagram for the </w:t>
-      </w:r>
-      <w:r>
-        <w:t xml:space="preserve">state machine. </w:t>
+        <w:rPr>
+          <w:b/>
+        </w:rPr>
+      </w:pPr>
+      <w:r>
+        <w:rPr>
+          <w:b/>
+        </w:rPr>
+        <w:tab/>
       </w:r>
     </w:p>
     <w:p>
       <w:pPr>
         <w:ind w:firstLine="720"/>
-        <w:rPr>
-          <w:b/>
-        </w:rPr>
-      </w:pPr>
-      <w:r>
-        <w:rPr>
-          <w:b/>
-        </w:rPr>
-        <w:tab/>
-      </w:r>
-    </w:p>
-    <w:p>
-      <w:pPr>
-        <w:ind w:firstLine="720"/>
-      </w:pPr>
-      <w:r>
-        <w:rPr>
-          <w:b/>
-        </w:rPr>
-        <w:tab/>
-      </w:r>
+        <w:jc w:val="center"/>
+      </w:pPr>
       <w:r>
         <w:rPr>
           <w:noProof/>
         </w:rPr>
         <w:drawing>
-          <wp:inline distT="0" distB="0" distL="0" distR="0" wp14:anchorId="65E634EB" wp14:editId="16E68729">
-            <wp:extent cx="4163006" cy="5811061"/>
-            <wp:effectExtent l="0" t="0" r="9525" b="0"/>
+          <wp:inline distT="0" distB="0" distL="0" distR="0" wp14:anchorId="65E634EB" wp14:editId="177C2523">
+            <wp:extent cx="3609975" cy="5039096"/>
+            <wp:effectExtent l="0" t="0" r="0" b="9525"/>
             <wp:docPr id="3" name="Picture 3"/>
             <wp:cNvGraphicFramePr>
               <a:graphicFrameLocks xmlns:a="http://schemas.openxmlformats.org/drawingml/2006/main" noChangeAspect="1"/>
@@ -1856,7 +1832,7 @@
                   <pic:spPr>
                     <a:xfrm>
                       <a:off x="0" y="0"/>
-                      <a:ext cx="4163006" cy="5811061"/>
+                      <a:ext cx="3616566" cy="5048296"/>
                     </a:xfrm>
                     <a:prstGeom prst="rect">
                       <a:avLst/>
@@ -2047,7 +2023,6 @@
           </w:tcPr>
           <w:p>
             <w:r>
-              <w:lastRenderedPageBreak/>
               <w:t>Hit/Miss Right</w:t>
             </w:r>
           </w:p>
@@ -2274,7 +2249,9 @@
         </w:tc>
       </w:tr>
     </w:tbl>
-    <w:p/>
+    <w:p>
+      <w:commentRangeStart w:id="1"/>
+    </w:p>
     <w:p>
       <w:pPr>
         <w:ind w:firstLine="720"/>
@@ -2283,10 +2260,10 @@
         <w:t xml:space="preserve">When the reset input signal goes high, the state machine starts in the initial state 0. </w:t>
       </w:r>
       <w:r>
-        <w:t xml:space="preserve">For any of the states, if the reset input signal from the CPU goes high, the state machine will move to state 0. </w:t>
-      </w:r>
-      <w:r>
-        <w:t xml:space="preserve">On edge 0, the state machine will remain in state 0 if the CPU start input signal remains low. </w:t>
+        <w:t xml:space="preserve">For any of the states, if the reset input signal goes high, the state machine will move to state 0. </w:t>
+      </w:r>
+      <w:r>
+        <w:t xml:space="preserve">On edge 0, the state machine will remain in state 0 if start input signal remains low. </w:t>
       </w:r>
       <w:r>
         <w:t>From state 0, if the</w:t>
@@ -2306,8 +2283,6 @@
       <w:r>
         <w:t xml:space="preserve"> for a write operation. For edges 1 and 11, the busy output signal will be set high.</w:t>
       </w:r>
-      <w:bookmarkStart w:id="1" w:name="_GoBack"/>
-      <w:bookmarkEnd w:id="1"/>
     </w:p>
     <w:p>
       <w:pPr>
@@ -2317,10 +2292,48 @@
         <w:t>For a read operation,</w:t>
       </w:r>
       <w:r>
-        <w:t xml:space="preserve"> the state machine will wait to receive the outcome of the hit/miss operation. If the read operation results in a hit, the state machine will move to state 6. If the read operation results in a miss, the state machine will move to state 2. </w:t>
-      </w:r>
+        <w:t xml:space="preserve"> the state machine will wait to receive the outcome of the hit/miss operation.</w:t>
+      </w:r>
+      <w:r>
+        <w:t xml:space="preserve"> If the hit/miss entity for the left or right result in read hit</w:t>
+      </w:r>
+      <w:r>
+        <w:t>, the state machine will move to state 6</w:t>
+      </w:r>
+      <w:r>
+        <w:t xml:space="preserve"> on edge 9. During state 6, the CPU data output enable signal will be set high</w:t>
+      </w:r>
+      <w:r>
+        <w:t xml:space="preserve">. The LRU_RD_WR signal is also </w:t>
+      </w:r>
+      <w:r>
+        <w:t xml:space="preserve">set low to indicate a write to the LRU. </w:t>
+      </w:r>
+      <w:r>
+        <w:t>If</w:t>
+      </w:r>
+      <w:bookmarkStart w:id="2" w:name="_GoBack"/>
+      <w:bookmarkEnd w:id="2"/>
+      <w:r>
+        <w:t xml:space="preserve"> the hit/miss entity for both the left and right result in a read miss,</w:t>
+      </w:r>
+      <w:r>
+        <w:t xml:space="preserve"> the state machine will move to state 2. </w:t>
+      </w:r>
+    </w:p>
+    <w:p>
+      <w:pPr>
+        <w:ind w:firstLine="720"/>
+      </w:pPr>
       <w:r>
         <w:t xml:space="preserve">For a write operation, the state machine will wait to receive the outcome of the hit/miss operation. If the write operation results in a hit, the state machine will move to state 8. If the write operation results in a miss, the state machine will move to state 9. </w:t>
+      </w:r>
+      <w:commentRangeEnd w:id="1"/>
+      <w:r>
+        <w:rPr>
+          <w:rStyle w:val="CommentReference"/>
+        </w:rPr>
+        <w:commentReference w:id="1"/>
       </w:r>
     </w:p>
     <w:p/>
@@ -2545,7 +2558,6 @@
         <w:rPr>
           <w:noProof/>
         </w:rPr>
-        <w:lastRenderedPageBreak/>
         <w:drawing>
           <wp:inline distT="0" distB="0" distL="0" distR="0" wp14:anchorId="120D6DD2" wp14:editId="283AD028">
             <wp:extent cx="4476750" cy="2019300"/>
@@ -2608,6 +2620,7 @@
         <w:ind w:firstLine="720"/>
       </w:pPr>
       <w:r>
+        <w:lastRenderedPageBreak/>
         <w:t>The valid and tag data input for the hit/miss entity is an output from the cache.</w:t>
       </w:r>
       <w:r>
@@ -2633,87 +2646,6 @@
         <w:ind w:firstLine="720"/>
       </w:pPr>
     </w:p>
-    <w:p>
-      <w:pPr>
-        <w:ind w:firstLine="720"/>
-      </w:pPr>
-    </w:p>
-    <w:p>
-      <w:pPr>
-        <w:ind w:firstLine="720"/>
-      </w:pPr>
-    </w:p>
-    <w:p>
-      <w:pPr>
-        <w:ind w:firstLine="720"/>
-      </w:pPr>
-    </w:p>
-    <w:p>
-      <w:pPr>
-        <w:ind w:firstLine="720"/>
-      </w:pPr>
-    </w:p>
-    <w:p>
-      <w:pPr>
-        <w:ind w:firstLine="720"/>
-      </w:pPr>
-    </w:p>
-    <w:p>
-      <w:pPr>
-        <w:ind w:firstLine="720"/>
-      </w:pPr>
-    </w:p>
-    <w:p>
-      <w:pPr>
-        <w:ind w:firstLine="720"/>
-      </w:pPr>
-    </w:p>
-    <w:p>
-      <w:pPr>
-        <w:ind w:firstLine="720"/>
-      </w:pPr>
-    </w:p>
-    <w:p>
-      <w:pPr>
-        <w:ind w:firstLine="720"/>
-      </w:pPr>
-    </w:p>
-    <w:p>
-      <w:pPr>
-        <w:ind w:firstLine="720"/>
-      </w:pPr>
-    </w:p>
-    <w:p>
-      <w:pPr>
-        <w:ind w:firstLine="720"/>
-      </w:pPr>
-    </w:p>
-    <w:p>
-      <w:pPr>
-        <w:ind w:firstLine="720"/>
-      </w:pPr>
-    </w:p>
-    <w:p>
-      <w:pPr>
-        <w:ind w:firstLine="720"/>
-      </w:pPr>
-    </w:p>
-    <w:p>
-      <w:pPr>
-        <w:ind w:firstLine="720"/>
-      </w:pPr>
-    </w:p>
-    <w:p>
-      <w:pPr>
-        <w:ind w:firstLine="720"/>
-      </w:pPr>
-    </w:p>
-    <w:p>
-      <w:pPr>
-        <w:ind w:firstLine="720"/>
-      </w:pPr>
-    </w:p>
-    <w:p/>
     <w:p>
       <w:pPr>
         <w:ind w:left="720"/>
@@ -2774,7 +2706,6 @@
           <w:b/>
           <w:noProof/>
         </w:rPr>
-        <w:lastRenderedPageBreak/>
         <w:drawing>
           <wp:inline distT="0" distB="0" distL="0" distR="0" wp14:anchorId="57A233A8" wp14:editId="1EF6D783">
             <wp:extent cx="3295650" cy="3245589"/>
@@ -3611,10 +3542,46 @@
           </w:tcPr>
           <w:p>
             <w:r>
-              <w:t>Test Benches</w:t>
-            </w:r>
-          </w:p>
-        </w:tc>
+              <w:t>Cache Design (code)</w:t>
+            </w:r>
+          </w:p>
+        </w:tc>
+        <w:tc>
+          <w:tcPr>
+            <w:tcW w:w="4675" w:type="dxa"/>
+          </w:tcPr>
+          <w:p>
+            <w:r>
+              <w:t xml:space="preserve">Simple Logic Gate Code (and, </w:t>
+            </w:r>
+            <w:proofErr w:type="spellStart"/>
+            <w:r>
+              <w:t>xnor</w:t>
+            </w:r>
+            <w:proofErr w:type="spellEnd"/>
+            <w:r>
+              <w:t xml:space="preserve">, </w:t>
+            </w:r>
+            <w:proofErr w:type="spellStart"/>
+            <w:r>
+              <w:t>tx</w:t>
+            </w:r>
+            <w:proofErr w:type="spellEnd"/>
+            <w:r>
+              <w:t xml:space="preserve">, </w:t>
+            </w:r>
+            <w:proofErr w:type="spellStart"/>
+            <w:r>
+              <w:t>nand</w:t>
+            </w:r>
+            <w:proofErr w:type="spellEnd"/>
+            <w:r>
+              <w:t>)</w:t>
+            </w:r>
+          </w:p>
+        </w:tc>
+      </w:tr>
+      <w:tr>
         <w:tc>
           <w:tcPr>
             <w:tcW w:w="4675" w:type="dxa"/>
@@ -3625,6 +3592,19 @@
                 <w:b/>
               </w:rPr>
             </w:pPr>
+            <w:r>
+              <w:t>State Machine Output Logic</w:t>
+            </w:r>
+          </w:p>
+        </w:tc>
+        <w:tc>
+          <w:tcPr>
+            <w:tcW w:w="4675" w:type="dxa"/>
+          </w:tcPr>
+          <w:p>
+            <w:r>
+              <w:t>Decoder Design (code)</w:t>
+            </w:r>
           </w:p>
         </w:tc>
       </w:tr>
@@ -3651,6 +3631,9 @@
                 <w:b/>
               </w:rPr>
             </w:pPr>
+            <w:r>
+              <w:t>State Machine Input Logic</w:t>
+            </w:r>
           </w:p>
         </w:tc>
       </w:tr>
@@ -3665,6 +3648,9 @@
                 <w:b/>
               </w:rPr>
             </w:pPr>
+            <w:r>
+              <w:t>Test Benches for Two-way Associative</w:t>
+            </w:r>
           </w:p>
         </w:tc>
         <w:tc>
@@ -3677,58 +3663,9 @@
                 <w:b/>
               </w:rPr>
             </w:pPr>
-          </w:p>
-        </w:tc>
-      </w:tr>
-      <w:tr>
-        <w:tc>
-          <w:tcPr>
-            <w:tcW w:w="4675" w:type="dxa"/>
-          </w:tcPr>
-          <w:p>
-            <w:pPr>
-              <w:rPr>
-                <w:b/>
-              </w:rPr>
-            </w:pPr>
-          </w:p>
-        </w:tc>
-        <w:tc>
-          <w:tcPr>
-            <w:tcW w:w="4675" w:type="dxa"/>
-          </w:tcPr>
-          <w:p>
-            <w:pPr>
-              <w:rPr>
-                <w:b/>
-              </w:rPr>
-            </w:pPr>
-          </w:p>
-        </w:tc>
-      </w:tr>
-      <w:tr>
-        <w:tc>
-          <w:tcPr>
-            <w:tcW w:w="4675" w:type="dxa"/>
-          </w:tcPr>
-          <w:p>
-            <w:pPr>
-              <w:rPr>
-                <w:b/>
-              </w:rPr>
-            </w:pPr>
-          </w:p>
-        </w:tc>
-        <w:tc>
-          <w:tcPr>
-            <w:tcW w:w="4675" w:type="dxa"/>
-          </w:tcPr>
-          <w:p>
-            <w:pPr>
-              <w:rPr>
-                <w:b/>
-              </w:rPr>
-            </w:pPr>
+            <w:r>
+              <w:t>LRU Design</w:t>
+            </w:r>
           </w:p>
         </w:tc>
       </w:tr>
@@ -3770,18 +3707,36 @@
       </w:r>
     </w:p>
   </w:comment>
+  <w:comment w:id="1" w:author="Marinna Ricketts-Uy" w:date="2018-04-21T11:39:00Z" w:initials="MR">
+    <w:p>
+      <w:pPr>
+        <w:pStyle w:val="CommentText"/>
+      </w:pPr>
+      <w:r>
+        <w:rPr>
+          <w:rStyle w:val="CommentReference"/>
+        </w:rPr>
+        <w:annotationRef/>
+      </w:r>
+      <w:r>
+        <w:t>Currently working on this section</w:t>
+      </w:r>
+    </w:p>
+  </w:comment>
 </w:comments>
 </file>
 
 <file path=word/commentsExtended.xml><?xml version="1.0" encoding="utf-8"?>
 <w15:commentsEx xmlns:wpc="http://schemas.microsoft.com/office/word/2010/wordprocessingCanvas" xmlns:cx="http://schemas.microsoft.com/office/drawing/2014/chartex" xmlns:cx1="http://schemas.microsoft.com/office/drawing/2015/9/8/chartex" xmlns:cx2="http://schemas.microsoft.com/office/drawing/2015/10/21/chartex" xmlns:cx3="http://schemas.microsoft.com/office/drawing/2016/5/9/chartex" xmlns:cx4="http://schemas.microsoft.com/office/drawing/2016/5/10/chartex" xmlns:cx5="http://schemas.microsoft.com/office/drawing/2016/5/11/chartex" xmlns:cx6="http://schemas.microsoft.com/office/drawing/2016/5/12/chartex" xmlns:cx7="http://schemas.microsoft.com/office/drawing/2016/5/13/chartex" xmlns:cx8="http://schemas.microsoft.com/office/drawing/2016/5/14/chartex" xmlns:mc="http://schemas.openxmlformats.org/markup-compatibility/2006" xmlns:aink="http://schemas.microsoft.com/office/drawing/2016/ink" xmlns:am3d="http://schemas.microsoft.com/office/drawing/2017/model3d" xmlns:o="urn:schemas-microsoft-com:office:office" xmlns:r="http://schemas.openxmlformats.org/officeDocument/2006/relationships" xmlns:m="http://schemas.openxmlformats.org/officeDocument/2006/math" xmlns:v="urn:schemas-microsoft-com:vml" xmlns:wp14="http://schemas.microsoft.com/office/word/2010/wordprocessingDrawing" xmlns:wp="http://schemas.openxmlformats.org/drawingml/2006/wordprocessingDrawing" xmlns:w10="urn:schemas-microsoft-com:office:word" xmlns:w="http://schemas.openxmlformats.org/wordprocessingml/2006/main" xmlns:w14="http://schemas.microsoft.com/office/word/2010/wordml" xmlns:w15="http://schemas.microsoft.com/office/word/2012/wordml" xmlns:w16cid="http://schemas.microsoft.com/office/word/2016/wordml/cid" xmlns:w16se="http://schemas.microsoft.com/office/word/2015/wordml/symex" xmlns:wpg="http://schemas.microsoft.com/office/word/2010/wordprocessingGroup" xmlns:wpi="http://schemas.microsoft.com/office/word/2010/wordprocessingInk" xmlns:wne="http://schemas.microsoft.com/office/word/2006/wordml" xmlns:wps="http://schemas.microsoft.com/office/word/2010/wordprocessingShape" mc:Ignorable="w14 w15 w16se w16cid wp14">
   <w15:commentEx w15:paraId="0E9FF89C" w15:done="0"/>
+  <w15:commentEx w15:paraId="69B02034" w15:done="0"/>
 </w15:commentsEx>
 </file>
 
 <file path=word/commentsIds.xml><?xml version="1.0" encoding="utf-8"?>
 <w16cid:commentsIds xmlns:wpc="http://schemas.microsoft.com/office/word/2010/wordprocessingCanvas" xmlns:cx="http://schemas.microsoft.com/office/drawing/2014/chartex" xmlns:cx1="http://schemas.microsoft.com/office/drawing/2015/9/8/chartex" xmlns:cx2="http://schemas.microsoft.com/office/drawing/2015/10/21/chartex" xmlns:cx3="http://schemas.microsoft.com/office/drawing/2016/5/9/chartex" xmlns:cx4="http://schemas.microsoft.com/office/drawing/2016/5/10/chartex" xmlns:cx5="http://schemas.microsoft.com/office/drawing/2016/5/11/chartex" xmlns:cx6="http://schemas.microsoft.com/office/drawing/2016/5/12/chartex" xmlns:cx7="http://schemas.microsoft.com/office/drawing/2016/5/13/chartex" xmlns:cx8="http://schemas.microsoft.com/office/drawing/2016/5/14/chartex" xmlns:mc="http://schemas.openxmlformats.org/markup-compatibility/2006" xmlns:aink="http://schemas.microsoft.com/office/drawing/2016/ink" xmlns:am3d="http://schemas.microsoft.com/office/drawing/2017/model3d" xmlns:o="urn:schemas-microsoft-com:office:office" xmlns:r="http://schemas.openxmlformats.org/officeDocument/2006/relationships" xmlns:m="http://schemas.openxmlformats.org/officeDocument/2006/math" xmlns:v="urn:schemas-microsoft-com:vml" xmlns:wp14="http://schemas.microsoft.com/office/word/2010/wordprocessingDrawing" xmlns:wp="http://schemas.openxmlformats.org/drawingml/2006/wordprocessingDrawing" xmlns:w10="urn:schemas-microsoft-com:office:word" xmlns:w="http://schemas.openxmlformats.org/wordprocessingml/2006/main" xmlns:w14="http://schemas.microsoft.com/office/word/2010/wordml" xmlns:w15="http://schemas.microsoft.com/office/word/2012/wordml" xmlns:w16cid="http://schemas.microsoft.com/office/word/2016/wordml/cid" xmlns:w16se="http://schemas.microsoft.com/office/word/2015/wordml/symex" xmlns:wpg="http://schemas.microsoft.com/office/word/2010/wordprocessingGroup" xmlns:wpi="http://schemas.microsoft.com/office/word/2010/wordprocessingInk" xmlns:wne="http://schemas.microsoft.com/office/word/2006/wordml" xmlns:wps="http://schemas.microsoft.com/office/word/2010/wordprocessingShape" mc:Ignorable="w14 w15 w16se w16cid wp14">
   <w16cid:commentId w16cid:paraId="0E9FF89C" w16cid:durableId="1E84D935"/>
+  <w16cid:commentId w16cid:paraId="69B02034" w16cid:durableId="1E85A164"/>
 </w16cid:commentsIds>
 </file>
 
@@ -5219,7 +5174,7 @@
 </file>
 
 <file path=customXml/itemProps1.xml><?xml version="1.0" encoding="utf-8"?>
-<ds:datastoreItem xmlns:ds="http://schemas.openxmlformats.org/officeDocument/2006/customXml" ds:itemID="{0AA1B80D-8D68-4E3F-AAF7-1D01F446E7BB}">
+<ds:datastoreItem xmlns:ds="http://schemas.openxmlformats.org/officeDocument/2006/customXml" ds:itemID="{0BF8EB59-5468-4446-AD84-03097F8418AB}">
   <ds:schemaRefs>
     <ds:schemaRef ds:uri="http://schemas.openxmlformats.org/officeDocument/2006/bibliography"/>
   </ds:schemaRefs>

</xml_diff>

<commit_message>
Still working on SM, added new cache1 diagram
</commit_message>
<xml_diff>
--- a/projectReport.docx
+++ b/projectReport.docx
@@ -514,16 +514,31 @@
       <w:pPr>
         <w:jc w:val="both"/>
       </w:pPr>
-      <w:fldSimple w:instr=" TOC \o &quot;1-3&quot; \h \z \u ">
-        <w:r>
-          <w:rPr>
-            <w:b/>
-            <w:bCs/>
-            <w:noProof/>
-          </w:rPr>
-          <w:t>No table of contents entries found.</w:t>
-        </w:r>
-      </w:fldSimple>
+      <w:r>
+        <w:fldChar w:fldCharType="begin"/>
+      </w:r>
+      <w:r>
+        <w:instrText xml:space="preserve"> TOC \o "1-3" \h \z \u </w:instrText>
+      </w:r>
+      <w:r>
+        <w:fldChar w:fldCharType="separate"/>
+      </w:r>
+      <w:r>
+        <w:rPr>
+          <w:b/>
+          <w:bCs/>
+          <w:noProof/>
+        </w:rPr>
+        <w:t>No table of contents entries found.</w:t>
+      </w:r>
+      <w:r>
+        <w:rPr>
+          <w:b/>
+          <w:bCs/>
+          <w:noProof/>
+        </w:rPr>
+        <w:fldChar w:fldCharType="end"/>
+      </w:r>
     </w:p>
     <w:p>
       <w:pPr>
@@ -776,10 +791,7 @@
         <w:tab/>
       </w:r>
       <w:r>
-        <w:t>I</w:t>
-      </w:r>
-      <w:r>
-        <w:t>mplemented the two-way associative cache design.</w:t>
+        <w:t xml:space="preserve">The purpose of this project is to design, implement, and simulate in VHDL, and a layout for a cache block.  </w:t>
       </w:r>
     </w:p>
     <w:p/>
@@ -993,6 +1005,7 @@
         <w:rPr>
           <w:highlight w:val="yellow"/>
         </w:rPr>
+        <w:lastRenderedPageBreak/>
         <w:t>Table x</w:t>
       </w:r>
       <w:r>
@@ -1301,17 +1314,13 @@
       <w:r>
         <w:t xml:space="preserve"> The cache was designed using a hierarchical design. There is a 1-bit cache, 8-bit cache, cache block, and a full cache.</w:t>
       </w:r>
-      <w:r>
-        <w:t xml:space="preserve"> </w:t>
-      </w:r>
-      <w:r>
-        <w:t>There is a left and right cache.</w:t>
-      </w:r>
     </w:p>
     <w:p>
       <w:pPr>
         <w:ind w:firstLine="720"/>
       </w:pPr>
+      <w:bookmarkStart w:id="0" w:name="_GoBack"/>
+      <w:bookmarkEnd w:id="0"/>
     </w:p>
     <w:p>
       <w:pPr>
@@ -1335,22 +1344,22 @@
     <w:tbl>
       <w:tblPr>
         <w:tblStyle w:val="TableGrid"/>
-        <w:tblW w:w="9438" w:type="dxa"/>
+        <w:tblW w:w="6890" w:type="dxa"/>
         <w:jc w:val="center"/>
         <w:tblLook w:val="04A0" w:firstRow="1" w:lastRow="0" w:firstColumn="1" w:lastColumn="0" w:noHBand="0" w:noVBand="1"/>
       </w:tblPr>
       <w:tblGrid>
-        <w:gridCol w:w="4719"/>
-        <w:gridCol w:w="4719"/>
+        <w:gridCol w:w="3445"/>
+        <w:gridCol w:w="3445"/>
       </w:tblGrid>
       <w:tr>
         <w:trPr>
-          <w:trHeight w:val="271"/>
+          <w:trHeight w:val="255"/>
           <w:jc w:val="center"/>
         </w:trPr>
         <w:tc>
           <w:tcPr>
-            <w:tcW w:w="4719" w:type="dxa"/>
+            <w:tcW w:w="3445" w:type="dxa"/>
           </w:tcPr>
           <w:p>
             <w:pPr>
@@ -1363,7 +1372,7 @@
         </w:tc>
         <w:tc>
           <w:tcPr>
-            <w:tcW w:w="4719" w:type="dxa"/>
+            <w:tcW w:w="3445" w:type="dxa"/>
           </w:tcPr>
           <w:p>
             <w:pPr>
@@ -1377,12 +1386,12 @@
       </w:tr>
       <w:tr>
         <w:trPr>
-          <w:trHeight w:val="271"/>
+          <w:trHeight w:val="255"/>
           <w:jc w:val="center"/>
         </w:trPr>
         <w:tc>
           <w:tcPr>
-            <w:tcW w:w="4719" w:type="dxa"/>
+            <w:tcW w:w="3445" w:type="dxa"/>
           </w:tcPr>
           <w:p>
             <w:r>
@@ -1392,7 +1401,7 @@
         </w:tc>
         <w:tc>
           <w:tcPr>
-            <w:tcW w:w="4719" w:type="dxa"/>
+            <w:tcW w:w="3445" w:type="dxa"/>
           </w:tcPr>
           <w:p>
             <w:r>
@@ -1411,12 +1420,12 @@
       </w:tr>
       <w:tr>
         <w:trPr>
-          <w:trHeight w:val="271"/>
+          <w:trHeight w:val="255"/>
           <w:jc w:val="center"/>
         </w:trPr>
         <w:tc>
           <w:tcPr>
-            <w:tcW w:w="4719" w:type="dxa"/>
+            <w:tcW w:w="3445" w:type="dxa"/>
           </w:tcPr>
           <w:p>
             <w:r>
@@ -1434,7 +1443,7 @@
         </w:tc>
         <w:tc>
           <w:tcPr>
-            <w:tcW w:w="4719" w:type="dxa"/>
+            <w:tcW w:w="3445" w:type="dxa"/>
           </w:tcPr>
           <w:p>
             <w:r>
@@ -1453,12 +1462,12 @@
       </w:tr>
       <w:tr>
         <w:trPr>
-          <w:trHeight w:val="271"/>
+          <w:trHeight w:val="255"/>
           <w:jc w:val="center"/>
         </w:trPr>
         <w:tc>
           <w:tcPr>
-            <w:tcW w:w="4719" w:type="dxa"/>
+            <w:tcW w:w="3445" w:type="dxa"/>
           </w:tcPr>
           <w:p>
             <w:r>
@@ -1476,19 +1485,19 @@
         </w:tc>
         <w:tc>
           <w:tcPr>
-            <w:tcW w:w="4719" w:type="dxa"/>
+            <w:tcW w:w="3445" w:type="dxa"/>
           </w:tcPr>
           <w:p/>
         </w:tc>
       </w:tr>
       <w:tr>
         <w:trPr>
-          <w:trHeight w:val="271"/>
+          <w:trHeight w:val="255"/>
           <w:jc w:val="center"/>
         </w:trPr>
         <w:tc>
           <w:tcPr>
-            <w:tcW w:w="4719" w:type="dxa"/>
+            <w:tcW w:w="3445" w:type="dxa"/>
           </w:tcPr>
           <w:p>
             <w:r>
@@ -1498,19 +1507,19 @@
         </w:tc>
         <w:tc>
           <w:tcPr>
-            <w:tcW w:w="4719" w:type="dxa"/>
+            <w:tcW w:w="3445" w:type="dxa"/>
           </w:tcPr>
           <w:p/>
         </w:tc>
       </w:tr>
       <w:tr>
         <w:trPr>
-          <w:trHeight w:val="271"/>
+          <w:trHeight w:val="255"/>
           <w:jc w:val="center"/>
         </w:trPr>
         <w:tc>
           <w:tcPr>
-            <w:tcW w:w="4719" w:type="dxa"/>
+            <w:tcW w:w="3445" w:type="dxa"/>
           </w:tcPr>
           <w:p>
             <w:r>
@@ -1520,19 +1529,19 @@
         </w:tc>
         <w:tc>
           <w:tcPr>
-            <w:tcW w:w="4719" w:type="dxa"/>
+            <w:tcW w:w="3445" w:type="dxa"/>
           </w:tcPr>
           <w:p/>
         </w:tc>
       </w:tr>
       <w:tr>
         <w:trPr>
-          <w:trHeight w:val="271"/>
+          <w:trHeight w:val="255"/>
           <w:jc w:val="center"/>
         </w:trPr>
         <w:tc>
           <w:tcPr>
-            <w:tcW w:w="4719" w:type="dxa"/>
+            <w:tcW w:w="3445" w:type="dxa"/>
           </w:tcPr>
           <w:p>
             <w:proofErr w:type="spellStart"/>
@@ -1555,19 +1564,19 @@
         </w:tc>
         <w:tc>
           <w:tcPr>
-            <w:tcW w:w="4719" w:type="dxa"/>
+            <w:tcW w:w="3445" w:type="dxa"/>
           </w:tcPr>
           <w:p/>
         </w:tc>
       </w:tr>
       <w:tr>
         <w:trPr>
-          <w:trHeight w:val="286"/>
+          <w:trHeight w:val="269"/>
           <w:jc w:val="center"/>
         </w:trPr>
         <w:tc>
           <w:tcPr>
-            <w:tcW w:w="4719" w:type="dxa"/>
+            <w:tcW w:w="3445" w:type="dxa"/>
           </w:tcPr>
           <w:p>
             <w:r>
@@ -1585,19 +1594,19 @@
         </w:tc>
         <w:tc>
           <w:tcPr>
-            <w:tcW w:w="4719" w:type="dxa"/>
+            <w:tcW w:w="3445" w:type="dxa"/>
           </w:tcPr>
           <w:p/>
         </w:tc>
       </w:tr>
       <w:tr>
         <w:trPr>
-          <w:trHeight w:val="271"/>
+          <w:trHeight w:val="255"/>
           <w:jc w:val="center"/>
         </w:trPr>
         <w:tc>
           <w:tcPr>
-            <w:tcW w:w="4719" w:type="dxa"/>
+            <w:tcW w:w="3445" w:type="dxa"/>
           </w:tcPr>
           <w:p>
             <w:r>
@@ -1615,19 +1624,19 @@
         </w:tc>
         <w:tc>
           <w:tcPr>
-            <w:tcW w:w="4719" w:type="dxa"/>
+            <w:tcW w:w="3445" w:type="dxa"/>
           </w:tcPr>
           <w:p/>
         </w:tc>
       </w:tr>
       <w:tr>
         <w:trPr>
-          <w:trHeight w:val="256"/>
+          <w:trHeight w:val="241"/>
           <w:jc w:val="center"/>
         </w:trPr>
         <w:tc>
           <w:tcPr>
-            <w:tcW w:w="4719" w:type="dxa"/>
+            <w:tcW w:w="3445" w:type="dxa"/>
           </w:tcPr>
           <w:p>
             <w:r>
@@ -1645,7 +1654,7 @@
         </w:tc>
         <w:tc>
           <w:tcPr>
-            <w:tcW w:w="4719" w:type="dxa"/>
+            <w:tcW w:w="3445" w:type="dxa"/>
           </w:tcPr>
           <w:p/>
         </w:tc>
@@ -1736,22 +1745,21 @@
         <w:rPr>
           <w:b/>
         </w:rPr>
-        <w:lastRenderedPageBreak/>
         <w:t xml:space="preserve">State Machine </w:t>
       </w:r>
-      <w:commentRangeStart w:id="0"/>
+      <w:commentRangeStart w:id="1"/>
       <w:r>
         <w:rPr>
           <w:b/>
         </w:rPr>
         <w:t>Design</w:t>
       </w:r>
-      <w:commentRangeEnd w:id="0"/>
+      <w:commentRangeEnd w:id="1"/>
       <w:r>
         <w:rPr>
           <w:rStyle w:val="CommentReference"/>
         </w:rPr>
-        <w:commentReference w:id="0"/>
+        <w:commentReference w:id="1"/>
       </w:r>
     </w:p>
     <w:p>
@@ -2101,6 +2109,7 @@
           </w:tcPr>
           <w:p>
             <w:r>
+              <w:lastRenderedPageBreak/>
               <w:t>LRU</w:t>
             </w:r>
           </w:p>
@@ -2250,7 +2259,7 @@
       </w:tr>
     </w:tbl>
     <w:p>
-      <w:commentRangeStart w:id="1"/>
+      <w:commentRangeStart w:id="2"/>
     </w:p>
     <w:p>
       <w:pPr>
@@ -2281,7 +2290,10 @@
         <w:t>the state machine will move to state 7</w:t>
       </w:r>
       <w:r>
-        <w:t xml:space="preserve"> for a write operation. For edges 1 and 11, the busy output signal will be set high.</w:t>
+        <w:t xml:space="preserve"> for a write operation. For edges 1 and 11, the busy output signal will be set high</w:t>
+      </w:r>
+      <w:r>
+        <w:t xml:space="preserve"> and the Hit/Miss output enable signal will be set high indicating that the state machine is currently doing a hit/miss operation.</w:t>
       </w:r>
     </w:p>
     <w:p>
@@ -2295,30 +2307,43 @@
         <w:t xml:space="preserve"> the state machine will wait to receive the outcome of the hit/miss operation.</w:t>
       </w:r>
       <w:r>
-        <w:t xml:space="preserve"> If the hit/miss entity for the left or right result in read hit</w:t>
+        <w:t xml:space="preserve"> If the hit/miss </w:t>
+      </w:r>
+      <w:r>
+        <w:t>outcome</w:t>
+      </w:r>
+      <w:r>
+        <w:t xml:space="preserve"> for the left or right result in read hit</w:t>
       </w:r>
       <w:r>
         <w:t>, the state machine will move to state 6</w:t>
       </w:r>
       <w:r>
-        <w:t xml:space="preserve"> on edge 9. During state 6, the CPU data output enable signal will be set high</w:t>
+        <w:t xml:space="preserve"> on edge 9.</w:t>
+      </w:r>
+      <w:r>
+        <w:t xml:space="preserve"> </w:t>
+      </w:r>
+      <w:r>
+        <w:t xml:space="preserve">During </w:t>
+      </w:r>
+      <w:r>
+        <w:t>a read hit in state 6</w:t>
+      </w:r>
+      <w:r>
+        <w:t>, the CPU data output enable signal will be set high</w:t>
       </w:r>
       <w:r>
         <w:t xml:space="preserve">. The LRU_RD_WR signal is also </w:t>
       </w:r>
       <w:r>
-        <w:t xml:space="preserve">set low to indicate a write to the LRU. </w:t>
-      </w:r>
-      <w:r>
-        <w:t>If</w:t>
-      </w:r>
-      <w:bookmarkStart w:id="2" w:name="_GoBack"/>
-      <w:bookmarkEnd w:id="2"/>
-      <w:r>
-        <w:t xml:space="preserve"> the hit/miss entity for both the left and right result in a read miss,</w:t>
-      </w:r>
-      <w:r>
-        <w:t xml:space="preserve"> the state machine will move to state 2. </w:t>
+        <w:t>set low to indicate a write to the LRU.</w:t>
+      </w:r>
+      <w:r>
+        <w:t xml:space="preserve"> During edge 9, the busy output signal will be set low.</w:t>
+      </w:r>
+      <w:r>
+        <w:t xml:space="preserve"> </w:t>
       </w:r>
     </w:p>
     <w:p>
@@ -2326,14 +2351,63 @@
         <w:ind w:firstLine="720"/>
       </w:pPr>
       <w:r>
-        <w:t xml:space="preserve">For a write operation, the state machine will wait to receive the outcome of the hit/miss operation. If the write operation results in a hit, the state machine will move to state 8. If the write operation results in a miss, the state machine will move to state 9. </w:t>
-      </w:r>
-      <w:commentRangeEnd w:id="1"/>
+        <w:t xml:space="preserve">If the hit/miss </w:t>
+      </w:r>
+      <w:r>
+        <w:t>operation</w:t>
+      </w:r>
+      <w:r>
+        <w:t xml:space="preserve"> during state 1</w:t>
+      </w:r>
+      <w:r>
+        <w:t xml:space="preserve"> for both the left and right result in a read miss, the state machine will move to state 2. </w:t>
+      </w:r>
+      <w:r>
+        <w:rPr>
+          <w:highlight w:val="yellow"/>
+        </w:rPr>
+        <w:t>During a read miss in state 2,</w:t>
+      </w:r>
+      <w:r>
+        <w:t xml:space="preserve"> </w:t>
+      </w:r>
+      <w:r>
+        <w:t xml:space="preserve"> </w:t>
+      </w:r>
+    </w:p>
+    <w:p>
+      <w:pPr>
+        <w:ind w:firstLine="720"/>
+      </w:pPr>
+      <w:r>
+        <w:t>For a write operation, the state machine will wait to receive the outcome of the hit/miss operation. If the</w:t>
+      </w:r>
+      <w:r>
+        <w:t xml:space="preserve"> hit/miss</w:t>
+      </w:r>
+      <w:r>
+        <w:t xml:space="preserve"> operation </w:t>
+      </w:r>
+      <w:r>
+        <w:t xml:space="preserve">for the left or right cache </w:t>
+      </w:r>
+      <w:r>
+        <w:t xml:space="preserve">results in a hit, the state machine will move to state 8. </w:t>
+      </w:r>
+    </w:p>
+    <w:p>
+      <w:pPr>
+        <w:ind w:firstLine="720"/>
+      </w:pPr>
+      <w:r>
+        <w:t xml:space="preserve">If the write operation results in a miss, the state machine will move to state 9. </w:t>
+      </w:r>
+      <w:commentRangeEnd w:id="2"/>
       <w:r>
         <w:rPr>
           <w:rStyle w:val="CommentReference"/>
         </w:rPr>
-        <w:commentReference w:id="1"/>
+        <w:commentReference w:id="2"/>
       </w:r>
     </w:p>
     <w:p/>
@@ -2558,6 +2632,7 @@
         <w:rPr>
           <w:noProof/>
         </w:rPr>
+        <w:lastRenderedPageBreak/>
         <w:drawing>
           <wp:inline distT="0" distB="0" distL="0" distR="0" wp14:anchorId="120D6DD2" wp14:editId="283AD028">
             <wp:extent cx="4476750" cy="2019300"/>
@@ -2620,7 +2695,6 @@
         <w:ind w:firstLine="720"/>
       </w:pPr>
       <w:r>
-        <w:lastRenderedPageBreak/>
         <w:t>The valid and tag data input for the hit/miss entity is an output from the cache.</w:t>
       </w:r>
       <w:r>
@@ -3691,7 +3765,7 @@
 
 <file path=word/comments.xml><?xml version="1.0" encoding="utf-8"?>
 <w:comments xmlns:wpc="http://schemas.microsoft.com/office/word/2010/wordprocessingCanvas" xmlns:cx="http://schemas.microsoft.com/office/drawing/2014/chartex" xmlns:cx1="http://schemas.microsoft.com/office/drawing/2015/9/8/chartex" xmlns:cx2="http://schemas.microsoft.com/office/drawing/2015/10/21/chartex" xmlns:cx3="http://schemas.microsoft.com/office/drawing/2016/5/9/chartex" xmlns:cx4="http://schemas.microsoft.com/office/drawing/2016/5/10/chartex" xmlns:cx5="http://schemas.microsoft.com/office/drawing/2016/5/11/chartex" xmlns:cx6="http://schemas.microsoft.com/office/drawing/2016/5/12/chartex" xmlns:cx7="http://schemas.microsoft.com/office/drawing/2016/5/13/chartex" xmlns:cx8="http://schemas.microsoft.com/office/drawing/2016/5/14/chartex" xmlns:mc="http://schemas.openxmlformats.org/markup-compatibility/2006" xmlns:aink="http://schemas.microsoft.com/office/drawing/2016/ink" xmlns:am3d="http://schemas.microsoft.com/office/drawing/2017/model3d" xmlns:o="urn:schemas-microsoft-com:office:office" xmlns:r="http://schemas.openxmlformats.org/officeDocument/2006/relationships" xmlns:m="http://schemas.openxmlformats.org/officeDocument/2006/math" xmlns:v="urn:schemas-microsoft-com:vml" xmlns:wp14="http://schemas.microsoft.com/office/word/2010/wordprocessingDrawing" xmlns:wp="http://schemas.openxmlformats.org/drawingml/2006/wordprocessingDrawing" xmlns:w10="urn:schemas-microsoft-com:office:word" xmlns:w="http://schemas.openxmlformats.org/wordprocessingml/2006/main" xmlns:w14="http://schemas.microsoft.com/office/word/2010/wordml" xmlns:w15="http://schemas.microsoft.com/office/word/2012/wordml" xmlns:w16cid="http://schemas.microsoft.com/office/word/2016/wordml/cid" xmlns:w16se="http://schemas.microsoft.com/office/word/2015/wordml/symex" xmlns:wpg="http://schemas.microsoft.com/office/word/2010/wordprocessingGroup" xmlns:wpi="http://schemas.microsoft.com/office/word/2010/wordprocessingInk" xmlns:wne="http://schemas.microsoft.com/office/word/2006/wordml" xmlns:wps="http://schemas.microsoft.com/office/word/2010/wordprocessingShape" mc:Ignorable="w14 w15 w16se w16cid wp14">
-  <w:comment w:id="0" w:author="Marinna Ricketts-Uy" w:date="2018-04-20T12:57:00Z" w:initials="MR">
+  <w:comment w:id="1" w:author="Marinna Ricketts-Uy" w:date="2018-04-20T12:57:00Z" w:initials="MR">
     <w:p>
       <w:pPr>
         <w:pStyle w:val="CommentText"/>
@@ -3707,7 +3781,7 @@
       </w:r>
     </w:p>
   </w:comment>
-  <w:comment w:id="1" w:author="Marinna Ricketts-Uy" w:date="2018-04-21T11:39:00Z" w:initials="MR">
+  <w:comment w:id="2" w:author="Marinna Ricketts-Uy" w:date="2018-04-21T11:39:00Z" w:initials="MR">
     <w:p>
       <w:pPr>
         <w:pStyle w:val="CommentText"/>
@@ -5174,7 +5248,7 @@
 </file>
 
 <file path=customXml/itemProps1.xml><?xml version="1.0" encoding="utf-8"?>
-<ds:datastoreItem xmlns:ds="http://schemas.openxmlformats.org/officeDocument/2006/customXml" ds:itemID="{0BF8EB59-5468-4446-AD84-03097F8418AB}">
+<ds:datastoreItem xmlns:ds="http://schemas.openxmlformats.org/officeDocument/2006/customXml" ds:itemID="{335CC43A-31EE-4CE4-B9B4-768BF3570DFF}">
   <ds:schemaRefs>
     <ds:schemaRef ds:uri="http://schemas.openxmlformats.org/officeDocument/2006/bibliography"/>
   </ds:schemaRefs>

</xml_diff>

<commit_message>
Still working on SM
</commit_message>
<xml_diff>
--- a/projectReport.docx
+++ b/projectReport.docx
@@ -514,31 +514,16 @@
       <w:pPr>
         <w:jc w:val="both"/>
       </w:pPr>
-      <w:r>
-        <w:fldChar w:fldCharType="begin"/>
-      </w:r>
-      <w:r>
-        <w:instrText xml:space="preserve"> TOC \o "1-3" \h \z \u </w:instrText>
-      </w:r>
-      <w:r>
-        <w:fldChar w:fldCharType="separate"/>
-      </w:r>
-      <w:r>
-        <w:rPr>
-          <w:b/>
-          <w:bCs/>
-          <w:noProof/>
-        </w:rPr>
-        <w:t>No table of contents entries found.</w:t>
-      </w:r>
-      <w:r>
-        <w:rPr>
-          <w:b/>
-          <w:bCs/>
-          <w:noProof/>
-        </w:rPr>
-        <w:fldChar w:fldCharType="end"/>
-      </w:r>
+      <w:fldSimple w:instr=" TOC \o &quot;1-3&quot; \h \z \u ">
+        <w:r>
+          <w:rPr>
+            <w:b/>
+            <w:bCs/>
+            <w:noProof/>
+          </w:rPr>
+          <w:t>No table of contents entries found.</w:t>
+        </w:r>
+      </w:fldSimple>
     </w:p>
     <w:p>
       <w:pPr>
@@ -1017,11 +1002,6 @@
         <w:ind w:left="720"/>
       </w:pPr>
     </w:p>
-    <w:p>
-      <w:pPr>
-        <w:ind w:left="720"/>
-      </w:pPr>
-    </w:p>
     <w:tbl>
       <w:tblPr>
         <w:tblStyle w:val="TableGrid"/>
@@ -1298,13 +1278,15 @@
     <w:p>
       <w:pPr>
         <w:ind w:firstLine="720"/>
-      </w:pPr>
-      <w:r>
-        <w:rPr>
-          <w:b/>
-        </w:rPr>
-        <w:tab/>
-      </w:r>
+        <w:rPr>
+          <w:b/>
+        </w:rPr>
+      </w:pPr>
+    </w:p>
+    <w:p>
+      <w:pPr>
+        <w:ind w:left="720"/>
+      </w:pPr>
       <w:r>
         <w:t xml:space="preserve">The cache is designed </w:t>
       </w:r>
@@ -1319,8 +1301,96 @@
       <w:pPr>
         <w:ind w:firstLine="720"/>
       </w:pPr>
-      <w:bookmarkStart w:id="0" w:name="_GoBack"/>
-      <w:bookmarkEnd w:id="0"/>
+    </w:p>
+    <w:p>
+      <w:pPr>
+        <w:ind w:firstLine="720"/>
+      </w:pPr>
+      <w:r>
+        <w:rPr>
+          <w:highlight w:val="yellow"/>
+        </w:rPr>
+        <w:t>Figure x</w:t>
+      </w:r>
+      <w:r>
+        <w:rPr>
+          <w:highlight w:val="yellow"/>
+        </w:rPr>
+        <w:t xml:space="preserve"> </w:t>
+      </w:r>
+      <w:r>
+        <w:t>shows the schematic design for a 1</w:t>
+      </w:r>
+      <w:r>
+        <w:t>-</w:t>
+      </w:r>
+      <w:r>
+        <w:t>bit cache cell</w:t>
+      </w:r>
+      <w:r>
+        <w:t>.</w:t>
+      </w:r>
+    </w:p>
+    <w:p>
+      <w:pPr>
+        <w:ind w:firstLine="720"/>
+      </w:pPr>
+    </w:p>
+    <w:p>
+      <w:pPr>
+        <w:ind w:firstLine="720"/>
+      </w:pPr>
+      <w:r>
+        <w:rPr>
+          <w:noProof/>
+        </w:rPr>
+        <w:drawing>
+          <wp:inline distT="0" distB="0" distL="0" distR="0" wp14:anchorId="3B1FFCCA" wp14:editId="7F829A2A">
+            <wp:extent cx="5943600" cy="3307080"/>
+            <wp:effectExtent l="0" t="0" r="0" b="7620"/>
+            <wp:docPr id="1" name="Picture 1"/>
+            <wp:cNvGraphicFramePr>
+              <a:graphicFrameLocks xmlns:a="http://schemas.openxmlformats.org/drawingml/2006/main" noChangeAspect="1"/>
+            </wp:cNvGraphicFramePr>
+            <a:graphic xmlns:a="http://schemas.openxmlformats.org/drawingml/2006/main">
+              <a:graphicData uri="http://schemas.openxmlformats.org/drawingml/2006/picture">
+                <pic:pic xmlns:pic="http://schemas.openxmlformats.org/drawingml/2006/picture">
+                  <pic:nvPicPr>
+                    <pic:cNvPr id="1" name="Cache1.png"/>
+                    <pic:cNvPicPr/>
+                  </pic:nvPicPr>
+                  <pic:blipFill>
+                    <a:blip r:embed="rId9">
+                      <a:extLst>
+                        <a:ext uri="{28A0092B-C50C-407E-A947-70E740481C1C}">
+                          <a14:useLocalDpi xmlns:a14="http://schemas.microsoft.com/office/drawing/2010/main" val="0"/>
+                        </a:ext>
+                      </a:extLst>
+                    </a:blip>
+                    <a:stretch>
+                      <a:fillRect/>
+                    </a:stretch>
+                  </pic:blipFill>
+                  <pic:spPr>
+                    <a:xfrm>
+                      <a:off x="0" y="0"/>
+                      <a:ext cx="5943600" cy="3307080"/>
+                    </a:xfrm>
+                    <a:prstGeom prst="rect">
+                      <a:avLst/>
+                    </a:prstGeom>
+                  </pic:spPr>
+                </pic:pic>
+              </a:graphicData>
+            </a:graphic>
+          </wp:inline>
+        </w:drawing>
+      </w:r>
+    </w:p>
+    <w:p>
+      <w:pPr>
+        <w:ind w:firstLine="720"/>
+      </w:pPr>
     </w:p>
     <w:p>
       <w:pPr>
@@ -1471,6 +1541,7 @@
           </w:tcPr>
           <w:p>
             <w:r>
+              <w:lastRenderedPageBreak/>
               <w:t>Hit/Miss Enable Signal (</w:t>
             </w:r>
             <w:proofErr w:type="spellStart"/>
@@ -1734,6 +1805,28 @@
       </w:pPr>
     </w:p>
     <w:p/>
+    <w:p/>
+    <w:p/>
+    <w:p/>
+    <w:p/>
+    <w:p/>
+    <w:p/>
+    <w:p/>
+    <w:p/>
+    <w:p/>
+    <w:p/>
+    <w:p/>
+    <w:p/>
+    <w:p/>
+    <w:p/>
+    <w:p/>
+    <w:p/>
+    <w:p/>
+    <w:p/>
+    <w:p/>
+    <w:p/>
+    <w:p/>
+    <w:p/>
     <w:p>
       <w:pPr>
         <w:ind w:firstLine="720"/>
@@ -1745,21 +1838,22 @@
         <w:rPr>
           <w:b/>
         </w:rPr>
+        <w:lastRenderedPageBreak/>
         <w:t xml:space="preserve">State Machine </w:t>
       </w:r>
-      <w:commentRangeStart w:id="1"/>
+      <w:commentRangeStart w:id="0"/>
       <w:r>
         <w:rPr>
           <w:b/>
         </w:rPr>
         <w:t>Design</w:t>
       </w:r>
-      <w:commentRangeEnd w:id="1"/>
+      <w:commentRangeEnd w:id="0"/>
       <w:r>
         <w:rPr>
           <w:rStyle w:val="CommentReference"/>
         </w:rPr>
-        <w:commentReference w:id="1"/>
+        <w:commentReference w:id="0"/>
       </w:r>
     </w:p>
     <w:p>
@@ -1826,7 +1920,7 @@
                     <pic:cNvPicPr/>
                   </pic:nvPicPr>
                   <pic:blipFill>
-                    <a:blip r:embed="rId12">
+                    <a:blip r:embed="rId13">
                       <a:extLst>
                         <a:ext uri="{28A0092B-C50C-407E-A947-70E740481C1C}">
                           <a14:useLocalDpi xmlns:a14="http://schemas.microsoft.com/office/drawing/2010/main" val="0"/>
@@ -2109,7 +2203,6 @@
           </w:tcPr>
           <w:p>
             <w:r>
-              <w:lastRenderedPageBreak/>
               <w:t>LRU</w:t>
             </w:r>
           </w:p>
@@ -2258,9 +2351,7 @@
         </w:tc>
       </w:tr>
     </w:tbl>
-    <w:p>
-      <w:commentRangeStart w:id="2"/>
-    </w:p>
+    <w:p/>
     <w:p>
       <w:pPr>
         <w:ind w:firstLine="720"/>
@@ -2300,6 +2391,30 @@
       <w:pPr>
         <w:ind w:firstLine="720"/>
       </w:pPr>
+    </w:p>
+    <w:p>
+      <w:pPr>
+        <w:ind w:firstLine="720"/>
+        <w:rPr>
+          <w:b/>
+        </w:rPr>
+      </w:pPr>
+      <w:r>
+        <w:rPr>
+          <w:b/>
+        </w:rPr>
+        <w:t>Read Operation</w:t>
+      </w:r>
+    </w:p>
+    <w:p>
+      <w:pPr>
+        <w:ind w:firstLine="720"/>
+      </w:pPr>
+    </w:p>
+    <w:p>
+      <w:pPr>
+        <w:ind w:firstLine="720"/>
+      </w:pPr>
       <w:r>
         <w:t>For a read operation,</w:t>
       </w:r>
@@ -2349,12 +2464,12 @@
     <w:p>
       <w:pPr>
         <w:ind w:firstLine="720"/>
-      </w:pPr>
-      <w:r>
-        <w:t xml:space="preserve">If the hit/miss </w:t>
-      </w:r>
-      <w:r>
-        <w:t>operation</w:t>
+        <w:rPr>
+          <w:highlight w:val="yellow"/>
+        </w:rPr>
+      </w:pPr>
+      <w:r>
+        <w:t>If the hit/miss operation</w:t>
       </w:r>
       <w:r>
         <w:t xml:space="preserve"> during state 1</w:t>
@@ -2366,48 +2481,116 @@
         <w:rPr>
           <w:highlight w:val="yellow"/>
         </w:rPr>
-        <w:t>During a read miss in state 2,</w:t>
+        <w:t xml:space="preserve">During </w:t>
+      </w:r>
+      <w:r>
+        <w:rPr>
+          <w:highlight w:val="yellow"/>
+        </w:rPr>
+        <w:t xml:space="preserve">state 2, the memory address is sent along with the memory output enable. The memory address that is sent is based on an address selector. For state 2, the last two bits in the memory address will be the first byte in the block (00). </w:t>
+      </w:r>
+    </w:p>
+    <w:p>
+      <w:pPr>
+        <w:ind w:firstLine="720"/>
+      </w:pPr>
+    </w:p>
+    <w:p>
+      <w:pPr>
+        <w:ind w:firstLine="720"/>
+      </w:pPr>
+      <w:r>
+        <w:rPr>
+          <w:highlight w:val="yellow"/>
+        </w:rPr>
+        <w:t>Figure x</w:t>
+      </w:r>
+      <w:r>
+        <w:t xml:space="preserve"> shows the schematic for the address </w:t>
+      </w:r>
+      <w:commentRangeStart w:id="1"/>
+      <w:r>
+        <w:t>selector</w:t>
+      </w:r>
+      <w:commentRangeEnd w:id="1"/>
+      <w:r>
+        <w:rPr>
+          <w:rStyle w:val="CommentReference"/>
+        </w:rPr>
+        <w:commentReference w:id="1"/>
+      </w:r>
+      <w:r>
+        <w:t>.</w:t>
+      </w:r>
+    </w:p>
+    <w:p>
+      <w:pPr>
+        <w:ind w:firstLine="720"/>
+      </w:pPr>
+    </w:p>
+    <w:p>
+      <w:pPr>
+        <w:ind w:firstLine="720"/>
+        <w:rPr>
+          <w:b/>
+        </w:rPr>
+      </w:pPr>
+      <w:r>
+        <w:rPr>
+          <w:b/>
+        </w:rPr>
+        <w:t>Write Operation</w:t>
+      </w:r>
+    </w:p>
+    <w:p>
+      <w:pPr>
+        <w:ind w:firstLine="720"/>
+      </w:pPr>
+    </w:p>
+    <w:p>
+      <w:pPr>
+        <w:ind w:firstLine="720"/>
+      </w:pPr>
+      <w:r>
+        <w:t>For a write operation, the state machine will wait to receive the outcome of the hit/miss operation. If the</w:t>
+      </w:r>
+      <w:r>
+        <w:t xml:space="preserve"> hit/miss</w:t>
+      </w:r>
+      <w:r>
+        <w:t xml:space="preserve"> operation </w:t>
+      </w:r>
+      <w:r>
+        <w:t xml:space="preserve">for the left or right cache </w:t>
+      </w:r>
+      <w:r>
+        <w:t xml:space="preserve">results in a hit, the state machine will move to state 8. </w:t>
+      </w:r>
+      <w:r>
+        <w:t>During edge 12, the Cache</w:t>
       </w:r>
       <w:r>
         <w:t xml:space="preserve"> </w:t>
       </w:r>
       <w:r>
+        <w:t>R</w:t>
+      </w:r>
+      <w:r>
+        <w:t xml:space="preserve">D/WR output signal will be set to 0 to indicate a write operation. In state 8, the LRU RD/WR output signal will be set to 0 to indicate a write to the LRU. </w:t>
+      </w:r>
+    </w:p>
+    <w:p>
+      <w:pPr>
+        <w:ind w:firstLine="720"/>
+      </w:pPr>
+      <w:r>
+        <w:t>If the write operation results in a miss, the state machine will move to state 9.</w:t>
+      </w:r>
+      <w:r>
+        <w:t xml:space="preserve"> During a write miss, there is no operations to be made so the state machine will move from state 9 to state 10. During edge 15, the busy output signal will be set low.</w:t>
+      </w:r>
+      <w:r>
         <w:t xml:space="preserve"> </w:t>
-      </w:r>
-    </w:p>
-    <w:p>
-      <w:pPr>
-        <w:ind w:firstLine="720"/>
-      </w:pPr>
-      <w:r>
-        <w:t>For a write operation, the state machine will wait to receive the outcome of the hit/miss operation. If the</w:t>
-      </w:r>
-      <w:r>
-        <w:t xml:space="preserve"> hit/miss</w:t>
-      </w:r>
-      <w:r>
-        <w:t xml:space="preserve"> operation </w:t>
-      </w:r>
-      <w:r>
-        <w:t xml:space="preserve">for the left or right cache </w:t>
-      </w:r>
-      <w:r>
-        <w:t xml:space="preserve">results in a hit, the state machine will move to state 8. </w:t>
-      </w:r>
-    </w:p>
-    <w:p>
-      <w:pPr>
-        <w:ind w:firstLine="720"/>
-      </w:pPr>
-      <w:r>
-        <w:t xml:space="preserve">If the write operation results in a miss, the state machine will move to state 9. </w:t>
-      </w:r>
-      <w:commentRangeEnd w:id="2"/>
-      <w:r>
-        <w:rPr>
-          <w:rStyle w:val="CommentReference"/>
-        </w:rPr>
-        <w:commentReference w:id="2"/>
       </w:r>
     </w:p>
     <w:p/>
@@ -2548,6 +2731,7 @@
           </w:tcPr>
           <w:p>
             <w:r>
+              <w:lastRenderedPageBreak/>
               <w:t>Tag Data [2:0] (tag)</w:t>
             </w:r>
           </w:p>
@@ -2599,40 +2783,38 @@
     </w:p>
     <w:p>
       <w:pPr>
+        <w:rPr>
+          <w:b/>
+        </w:rPr>
+      </w:pPr>
+    </w:p>
+    <w:p>
+      <w:pPr>
         <w:ind w:firstLine="720"/>
-        <w:rPr>
-          <w:b/>
-        </w:rPr>
-      </w:pPr>
+      </w:pPr>
+      <w:r>
+        <w:rPr>
+          <w:highlight w:val="yellow"/>
+        </w:rPr>
+        <w:t>Figure x</w:t>
+      </w:r>
+      <w:r>
+        <w:t xml:space="preserve"> shows the schematic for the hit/miss entity</w:t>
+      </w:r>
     </w:p>
     <w:p>
       <w:pPr>
         <w:ind w:firstLine="720"/>
       </w:pPr>
-      <w:r>
-        <w:rPr>
-          <w:highlight w:val="yellow"/>
-        </w:rPr>
-        <w:t>Figure x</w:t>
-      </w:r>
-      <w:r>
-        <w:t xml:space="preserve"> shows the schematic for the hit/miss entity</w:t>
-      </w:r>
     </w:p>
     <w:p>
       <w:pPr>
         <w:ind w:firstLine="720"/>
       </w:pPr>
-    </w:p>
-    <w:p>
-      <w:pPr>
-        <w:ind w:firstLine="720"/>
-      </w:pPr>
       <w:r>
         <w:rPr>
           <w:noProof/>
         </w:rPr>
-        <w:lastRenderedPageBreak/>
         <w:drawing>
           <wp:inline distT="0" distB="0" distL="0" distR="0" wp14:anchorId="120D6DD2" wp14:editId="283AD028">
             <wp:extent cx="4476750" cy="2019300"/>
@@ -2649,7 +2831,7 @@
                     <pic:cNvPicPr/>
                   </pic:nvPicPr>
                   <pic:blipFill>
-                    <a:blip r:embed="rId13">
+                    <a:blip r:embed="rId14">
                       <a:extLst>
                         <a:ext uri="{28A0092B-C50C-407E-A947-70E740481C1C}">
                           <a14:useLocalDpi xmlns:a14="http://schemas.microsoft.com/office/drawing/2010/main" val="0"/>
@@ -2714,6 +2896,9 @@
       <w:r>
         <w:t xml:space="preserve"> gate is then an input for an and gate with the valid bit. The hit/miss entity results in a hit when the valid bit is set to 1 and each CPU address bit matches the tag bits. </w:t>
       </w:r>
+      <w:r>
+        <w:t>There is a hit/miss entity for the left and the right cache.</w:t>
+      </w:r>
     </w:p>
     <w:p>
       <w:pPr>
@@ -2732,6 +2917,28 @@
           <w:b/>
         </w:rPr>
         <w:t>Decoder Design</w:t>
+      </w:r>
+    </w:p>
+    <w:p>
+      <w:pPr>
+        <w:ind w:left="720"/>
+        <w:rPr>
+          <w:b/>
+        </w:rPr>
+      </w:pPr>
+    </w:p>
+    <w:p>
+      <w:pPr>
+        <w:ind w:left="720"/>
+        <w:rPr>
+          <w:b/>
+        </w:rPr>
+      </w:pPr>
+      <w:r>
+        <w:rPr>
+          <w:b/>
+        </w:rPr>
+        <w:t>Byte Offset Decoder</w:t>
       </w:r>
     </w:p>
     <w:p>
@@ -2780,6 +2987,7 @@
           <w:b/>
           <w:noProof/>
         </w:rPr>
+        <w:lastRenderedPageBreak/>
         <w:drawing>
           <wp:inline distT="0" distB="0" distL="0" distR="0" wp14:anchorId="57A233A8" wp14:editId="1EF6D783">
             <wp:extent cx="3295650" cy="3245589"/>
@@ -2796,7 +3004,7 @@
                     <pic:cNvPicPr/>
                   </pic:nvPicPr>
                   <pic:blipFill>
-                    <a:blip r:embed="rId14">
+                    <a:blip r:embed="rId15">
                       <a:extLst>
                         <a:ext uri="{28A0092B-C50C-407E-A947-70E740481C1C}">
                           <a14:useLocalDpi xmlns:a14="http://schemas.microsoft.com/office/drawing/2010/main" val="0"/>
@@ -2825,7 +3033,45 @@
     </w:p>
     <w:p>
       <w:pPr>
+        <w:rPr>
+          <w:b/>
+        </w:rPr>
+      </w:pPr>
+    </w:p>
+    <w:p>
+      <w:pPr>
         <w:ind w:left="720"/>
+        <w:jc w:val="center"/>
+        <w:rPr>
+          <w:b/>
+        </w:rPr>
+      </w:pPr>
+    </w:p>
+    <w:p>
+      <w:pPr>
+        <w:ind w:left="720"/>
+        <w:rPr>
+          <w:b/>
+        </w:rPr>
+      </w:pPr>
+      <w:r>
+        <w:rPr>
+          <w:b/>
+        </w:rPr>
+        <w:t>Block Offset Decoder</w:t>
+      </w:r>
+    </w:p>
+    <w:p>
+      <w:pPr>
+        <w:ind w:left="720"/>
+        <w:rPr>
+          <w:b/>
+        </w:rPr>
+      </w:pPr>
+    </w:p>
+    <w:p>
+      <w:pPr>
+        <w:ind w:left="720"/>
       </w:pPr>
       <w:r>
         <w:rPr>
@@ -2834,7 +3080,15 @@
         <w:t>Figure x</w:t>
       </w:r>
       <w:r>
-        <w:t xml:space="preserve"> shows the schematic design for the 3 to 8 decoder. This decoder is active low and is used for choosing the block offset.</w:t>
+        <w:t xml:space="preserve"> shows the schematic design for the 3 to 8 </w:t>
+      </w:r>
+      <w:proofErr w:type="gramStart"/>
+      <w:r>
+        <w:t>decoder</w:t>
+      </w:r>
+      <w:proofErr w:type="gramEnd"/>
+      <w:r>
+        <w:t>. This decoder is active low and is used for choosing the block offset.</w:t>
       </w:r>
     </w:p>
     <w:p>
@@ -2868,7 +3122,7 @@
                     <pic:cNvPicPr/>
                   </pic:nvPicPr>
                   <pic:blipFill>
-                    <a:blip r:embed="rId15">
+                    <a:blip r:embed="rId16">
                       <a:extLst>
                         <a:ext uri="{28A0092B-C50C-407E-A947-70E740481C1C}">
                           <a14:useLocalDpi xmlns:a14="http://schemas.microsoft.com/office/drawing/2010/main" val="0"/>
@@ -3152,7 +3406,7 @@
                     <pic:cNvPicPr/>
                   </pic:nvPicPr>
                   <pic:blipFill>
-                    <a:blip r:embed="rId16">
+                    <a:blip r:embed="rId17">
                       <a:extLst>
                         <a:ext uri="{28A0092B-C50C-407E-A947-70E740481C1C}">
                           <a14:useLocalDpi xmlns:a14="http://schemas.microsoft.com/office/drawing/2010/main" val="0"/>
@@ -3752,7 +4006,7 @@
       </w:pPr>
     </w:p>
     <w:sectPr>
-      <w:footerReference w:type="default" r:id="rId17"/>
+      <w:footerReference w:type="default" r:id="rId18"/>
       <w:pgSz w:w="12240" w:h="15840"/>
       <w:pgMar w:top="1440" w:right="1440" w:bottom="1440" w:left="1440" w:header="720" w:footer="720" w:gutter="0"/>
       <w:cols w:space="720"/>
@@ -3765,7 +4019,7 @@
 
 <file path=word/comments.xml><?xml version="1.0" encoding="utf-8"?>
 <w:comments xmlns:wpc="http://schemas.microsoft.com/office/word/2010/wordprocessingCanvas" xmlns:cx="http://schemas.microsoft.com/office/drawing/2014/chartex" xmlns:cx1="http://schemas.microsoft.com/office/drawing/2015/9/8/chartex" xmlns:cx2="http://schemas.microsoft.com/office/drawing/2015/10/21/chartex" xmlns:cx3="http://schemas.microsoft.com/office/drawing/2016/5/9/chartex" xmlns:cx4="http://schemas.microsoft.com/office/drawing/2016/5/10/chartex" xmlns:cx5="http://schemas.microsoft.com/office/drawing/2016/5/11/chartex" xmlns:cx6="http://schemas.microsoft.com/office/drawing/2016/5/12/chartex" xmlns:cx7="http://schemas.microsoft.com/office/drawing/2016/5/13/chartex" xmlns:cx8="http://schemas.microsoft.com/office/drawing/2016/5/14/chartex" xmlns:mc="http://schemas.openxmlformats.org/markup-compatibility/2006" xmlns:aink="http://schemas.microsoft.com/office/drawing/2016/ink" xmlns:am3d="http://schemas.microsoft.com/office/drawing/2017/model3d" xmlns:o="urn:schemas-microsoft-com:office:office" xmlns:r="http://schemas.openxmlformats.org/officeDocument/2006/relationships" xmlns:m="http://schemas.openxmlformats.org/officeDocument/2006/math" xmlns:v="urn:schemas-microsoft-com:vml" xmlns:wp14="http://schemas.microsoft.com/office/word/2010/wordprocessingDrawing" xmlns:wp="http://schemas.openxmlformats.org/drawingml/2006/wordprocessingDrawing" xmlns:w10="urn:schemas-microsoft-com:office:word" xmlns:w="http://schemas.openxmlformats.org/wordprocessingml/2006/main" xmlns:w14="http://schemas.microsoft.com/office/word/2010/wordml" xmlns:w15="http://schemas.microsoft.com/office/word/2012/wordml" xmlns:w16cid="http://schemas.microsoft.com/office/word/2016/wordml/cid" xmlns:w16se="http://schemas.microsoft.com/office/word/2015/wordml/symex" xmlns:wpg="http://schemas.microsoft.com/office/word/2010/wordprocessingGroup" xmlns:wpi="http://schemas.microsoft.com/office/word/2010/wordprocessingInk" xmlns:wne="http://schemas.microsoft.com/office/word/2006/wordml" xmlns:wps="http://schemas.microsoft.com/office/word/2010/wordprocessingShape" mc:Ignorable="w14 w15 w16se w16cid wp14">
-  <w:comment w:id="1" w:author="Marinna Ricketts-Uy" w:date="2018-04-20T12:57:00Z" w:initials="MR">
+  <w:comment w:id="0" w:author="Marinna Ricketts-Uy" w:date="2018-04-20T12:57:00Z" w:initials="MR">
     <w:p>
       <w:pPr>
         <w:pStyle w:val="CommentText"/>
@@ -3781,7 +4035,7 @@
       </w:r>
     </w:p>
   </w:comment>
-  <w:comment w:id="2" w:author="Marinna Ricketts-Uy" w:date="2018-04-21T11:39:00Z" w:initials="MR">
+  <w:comment w:id="1" w:author="Marinna Ricketts-Uy" w:date="2018-04-21T16:46:00Z" w:initials="MR">
     <w:p>
       <w:pPr>
         <w:pStyle w:val="CommentText"/>
@@ -3793,8 +4047,13 @@
         <w:annotationRef/>
       </w:r>
       <w:r>
-        <w:t>Currently working on this section</w:t>
-      </w:r>
+        <w:t xml:space="preserve">Currently working </w:t>
+      </w:r>
+      <w:r>
+        <w:t>here</w:t>
+      </w:r>
+      <w:bookmarkStart w:id="2" w:name="_GoBack"/>
+      <w:bookmarkEnd w:id="2"/>
     </w:p>
   </w:comment>
 </w:comments>
@@ -3803,14 +4062,14 @@
 <file path=word/commentsExtended.xml><?xml version="1.0" encoding="utf-8"?>
 <w15:commentsEx xmlns:wpc="http://schemas.microsoft.com/office/word/2010/wordprocessingCanvas" xmlns:cx="http://schemas.microsoft.com/office/drawing/2014/chartex" xmlns:cx1="http://schemas.microsoft.com/office/drawing/2015/9/8/chartex" xmlns:cx2="http://schemas.microsoft.com/office/drawing/2015/10/21/chartex" xmlns:cx3="http://schemas.microsoft.com/office/drawing/2016/5/9/chartex" xmlns:cx4="http://schemas.microsoft.com/office/drawing/2016/5/10/chartex" xmlns:cx5="http://schemas.microsoft.com/office/drawing/2016/5/11/chartex" xmlns:cx6="http://schemas.microsoft.com/office/drawing/2016/5/12/chartex" xmlns:cx7="http://schemas.microsoft.com/office/drawing/2016/5/13/chartex" xmlns:cx8="http://schemas.microsoft.com/office/drawing/2016/5/14/chartex" xmlns:mc="http://schemas.openxmlformats.org/markup-compatibility/2006" xmlns:aink="http://schemas.microsoft.com/office/drawing/2016/ink" xmlns:am3d="http://schemas.microsoft.com/office/drawing/2017/model3d" xmlns:o="urn:schemas-microsoft-com:office:office" xmlns:r="http://schemas.openxmlformats.org/officeDocument/2006/relationships" xmlns:m="http://schemas.openxmlformats.org/officeDocument/2006/math" xmlns:v="urn:schemas-microsoft-com:vml" xmlns:wp14="http://schemas.microsoft.com/office/word/2010/wordprocessingDrawing" xmlns:wp="http://schemas.openxmlformats.org/drawingml/2006/wordprocessingDrawing" xmlns:w10="urn:schemas-microsoft-com:office:word" xmlns:w="http://schemas.openxmlformats.org/wordprocessingml/2006/main" xmlns:w14="http://schemas.microsoft.com/office/word/2010/wordml" xmlns:w15="http://schemas.microsoft.com/office/word/2012/wordml" xmlns:w16cid="http://schemas.microsoft.com/office/word/2016/wordml/cid" xmlns:w16se="http://schemas.microsoft.com/office/word/2015/wordml/symex" xmlns:wpg="http://schemas.microsoft.com/office/word/2010/wordprocessingGroup" xmlns:wpi="http://schemas.microsoft.com/office/word/2010/wordprocessingInk" xmlns:wne="http://schemas.microsoft.com/office/word/2006/wordml" xmlns:wps="http://schemas.microsoft.com/office/word/2010/wordprocessingShape" mc:Ignorable="w14 w15 w16se w16cid wp14">
   <w15:commentEx w15:paraId="0E9FF89C" w15:done="0"/>
-  <w15:commentEx w15:paraId="69B02034" w15:done="0"/>
+  <w15:commentEx w15:paraId="24CFF3A7" w15:done="0"/>
 </w15:commentsEx>
 </file>
 
 <file path=word/commentsIds.xml><?xml version="1.0" encoding="utf-8"?>
 <w16cid:commentsIds xmlns:wpc="http://schemas.microsoft.com/office/word/2010/wordprocessingCanvas" xmlns:cx="http://schemas.microsoft.com/office/drawing/2014/chartex" xmlns:cx1="http://schemas.microsoft.com/office/drawing/2015/9/8/chartex" xmlns:cx2="http://schemas.microsoft.com/office/drawing/2015/10/21/chartex" xmlns:cx3="http://schemas.microsoft.com/office/drawing/2016/5/9/chartex" xmlns:cx4="http://schemas.microsoft.com/office/drawing/2016/5/10/chartex" xmlns:cx5="http://schemas.microsoft.com/office/drawing/2016/5/11/chartex" xmlns:cx6="http://schemas.microsoft.com/office/drawing/2016/5/12/chartex" xmlns:cx7="http://schemas.microsoft.com/office/drawing/2016/5/13/chartex" xmlns:cx8="http://schemas.microsoft.com/office/drawing/2016/5/14/chartex" xmlns:mc="http://schemas.openxmlformats.org/markup-compatibility/2006" xmlns:aink="http://schemas.microsoft.com/office/drawing/2016/ink" xmlns:am3d="http://schemas.microsoft.com/office/drawing/2017/model3d" xmlns:o="urn:schemas-microsoft-com:office:office" xmlns:r="http://schemas.openxmlformats.org/officeDocument/2006/relationships" xmlns:m="http://schemas.openxmlformats.org/officeDocument/2006/math" xmlns:v="urn:schemas-microsoft-com:vml" xmlns:wp14="http://schemas.microsoft.com/office/word/2010/wordprocessingDrawing" xmlns:wp="http://schemas.openxmlformats.org/drawingml/2006/wordprocessingDrawing" xmlns:w10="urn:schemas-microsoft-com:office:word" xmlns:w="http://schemas.openxmlformats.org/wordprocessingml/2006/main" xmlns:w14="http://schemas.microsoft.com/office/word/2010/wordml" xmlns:w15="http://schemas.microsoft.com/office/word/2012/wordml" xmlns:w16cid="http://schemas.microsoft.com/office/word/2016/wordml/cid" xmlns:w16se="http://schemas.microsoft.com/office/word/2015/wordml/symex" xmlns:wpg="http://schemas.microsoft.com/office/word/2010/wordprocessingGroup" xmlns:wpi="http://schemas.microsoft.com/office/word/2010/wordprocessingInk" xmlns:wne="http://schemas.microsoft.com/office/word/2006/wordml" xmlns:wps="http://schemas.microsoft.com/office/word/2010/wordprocessingShape" mc:Ignorable="w14 w15 w16se w16cid wp14">
   <w16cid:commentId w16cid:paraId="0E9FF89C" w16cid:durableId="1E84D935"/>
-  <w16cid:commentId w16cid:paraId="69B02034" w16cid:durableId="1E85A164"/>
+  <w16cid:commentId w16cid:paraId="24CFF3A7" w16cid:durableId="1E85E97E"/>
 </w16cid:commentsIds>
 </file>
 
@@ -5248,7 +5507,7 @@
 </file>
 
 <file path=customXml/itemProps1.xml><?xml version="1.0" encoding="utf-8"?>
-<ds:datastoreItem xmlns:ds="http://schemas.openxmlformats.org/officeDocument/2006/customXml" ds:itemID="{335CC43A-31EE-4CE4-B9B4-768BF3570DFF}">
+<ds:datastoreItem xmlns:ds="http://schemas.openxmlformats.org/officeDocument/2006/customXml" ds:itemID="{98C1D71A-AF15-44D5-8EB0-F45AB36043B8}">
   <ds:schemaRefs>
     <ds:schemaRef ds:uri="http://schemas.openxmlformats.org/officeDocument/2006/bibliography"/>
   </ds:schemaRefs>

</xml_diff>